<commit_message>
atualizacao do manter tipo de patrimonio
</commit_message>
<xml_diff>
--- a/Requisitos/descricao_casos_de_uso/nivel_sistema/CSU14 - ManterPatrimonio.docx
+++ b/Requisitos/descricao_casos_de_uso/nivel_sistema/CSU14 - ManterPatrimonio.docx
@@ -20,7 +20,28 @@
           <w:szCs w:val="36"/>
           <w:rtl w:val="0"/>
         </w:rPr>
-        <w:t>CSU12 - Manter Patrimônio</w:t>
+        <w:t>CSU1</w:t>
+      </w:r>
+      <w:r>
+        <w:rPr>
+          <w:rFonts w:hint="default" w:cs="Arial"/>
+          <w:b/>
+          <w:sz w:val="36"/>
+          <w:szCs w:val="36"/>
+          <w:rtl w:val="0"/>
+          <w:lang w:val="pt-BR"/>
+        </w:rPr>
+        <w:t>4</w:t>
+      </w:r>
+      <w:r>
+        <w:rPr>
+          <w:rFonts w:hint="default" w:ascii="Arial" w:hAnsi="Arial" w:cs="Arial"/>
+          <w:b/>
+          <w:sz w:val="36"/>
+          <w:szCs w:val="36"/>
+          <w:rtl w:val="0"/>
+        </w:rPr>
+        <w:t xml:space="preserve"> - Manter Patrimônio</w:t>
       </w:r>
     </w:p>
     <w:p>
@@ -614,7 +635,33 @@
                 <w:color w:val="FF0000"/>
                 <w:rtl w:val="0"/>
               </w:rPr>
-              <w:t>CSU17 - AutenticarUsuario</w:t>
+              <w:t>CSU1</w:t>
+            </w:r>
+            <w:r>
+              <w:rPr>
+                <w:rFonts w:hint="default" w:cs="Arial"/>
+                <w:color w:val="FF0000"/>
+                <w:rtl w:val="0"/>
+                <w:lang w:val="pt-BR"/>
+              </w:rPr>
+              <w:t>9</w:t>
+            </w:r>
+            <w:r>
+              <w:rPr>
+                <w:rFonts w:hint="default" w:ascii="Arial" w:hAnsi="Arial" w:cs="Arial"/>
+                <w:color w:val="FF0000"/>
+                <w:rtl w:val="0"/>
+              </w:rPr>
+              <w:t xml:space="preserve"> - Autenticar</w:t>
+            </w:r>
+            <w:r>
+              <w:rPr>
+                <w:rFonts w:hint="default" w:cs="Arial"/>
+                <w:color w:val="FF0000"/>
+                <w:rtl w:val="0"/>
+                <w:lang w:val="pt-BR"/>
+              </w:rPr>
+              <w:t>Pessoa</w:t>
             </w:r>
             <w:r>
               <w:rPr>
@@ -827,6 +874,10 @@
               <w:keepNext w:val="0"/>
               <w:keepLines w:val="0"/>
               <w:widowControl w:val="0"/>
+              <w:numPr>
+                <w:ilvl w:val="0"/>
+                <w:numId w:val="1"/>
+              </w:numPr>
               <w:pBdr>
                 <w:top w:val="none" w:color="auto" w:sz="0" w:space="0"/>
                 <w:left w:val="none" w:color="auto" w:sz="0" w:space="0"/>
@@ -847,7 +898,15 @@
                 <w:rFonts w:hint="default" w:ascii="Arial" w:hAnsi="Arial" w:cs="Arial"/>
                 <w:rtl w:val="0"/>
               </w:rPr>
-              <w:t xml:space="preserve">1. Ator clica no botão </w:t>
+              <w:t xml:space="preserve">Ator clica no botão </w:t>
+            </w:r>
+            <w:r>
+              <w:rPr>
+                <w:rFonts w:hint="default" w:cs="Arial"/>
+                <w:rtl w:val="0"/>
+                <w:lang w:val="pt-BR"/>
+              </w:rPr>
+              <w:t>“</w:t>
             </w:r>
             <w:r>
               <w:rPr>
@@ -866,18 +925,18 @@
             </w:r>
             <w:r>
               <w:rPr>
-                <w:rFonts w:hint="default" w:ascii="Arial" w:hAnsi="Arial" w:cs="Arial"/>
-                <w:rtl w:val="0"/>
-                <w:lang w:val="pt-PT"/>
-              </w:rPr>
-              <w:t>s</w:t>
-            </w:r>
-            <w:r>
-              <w:rPr>
-                <w:rFonts w:hint="default" w:ascii="Arial" w:hAnsi="Arial" w:cs="Arial"/>
-                <w:rtl w:val="0"/>
-              </w:rPr>
-              <w:t xml:space="preserve"> e é redirecionado para a tela</w:t>
+                <w:rFonts w:hint="default" w:cs="Arial"/>
+                <w:rtl w:val="0"/>
+                <w:lang w:val="pt-BR"/>
+              </w:rPr>
+              <w:t>s” em qualquer uma de suas telas</w:t>
+            </w:r>
+            <w:r>
+              <w:rPr>
+                <w:rFonts w:hint="default" w:ascii="Arial" w:hAnsi="Arial" w:cs="Arial"/>
+                <w:rtl w:val="0"/>
+              </w:rPr>
+              <w:t xml:space="preserve"> e é direcionado para a tela</w:t>
             </w:r>
             <w:r>
               <w:rPr>
@@ -900,6 +959,10 @@
               <w:keepNext w:val="0"/>
               <w:keepLines w:val="0"/>
               <w:widowControl w:val="0"/>
+              <w:numPr>
+                <w:ilvl w:val="0"/>
+                <w:numId w:val="1"/>
+              </w:numPr>
               <w:pBdr>
                 <w:top w:val="none" w:color="auto" w:sz="0" w:space="0"/>
                 <w:left w:val="none" w:color="auto" w:sz="0" w:space="0"/>
@@ -920,7 +983,7 @@
                 <w:rFonts w:hint="default" w:ascii="Arial" w:hAnsi="Arial" w:cs="Arial"/>
                 <w:rtl w:val="0"/>
               </w:rPr>
-              <w:t xml:space="preserve">2. Ator clica em Novo Patrimônio, é redirecionado para tela </w:t>
+              <w:t xml:space="preserve">Ator clica em Novo Patrimônio, é direcionado para tela </w:t>
             </w:r>
             <w:r>
               <w:rPr>
@@ -958,6 +1021,10 @@
               <w:keepNext w:val="0"/>
               <w:keepLines w:val="0"/>
               <w:widowControl w:val="0"/>
+              <w:numPr>
+                <w:ilvl w:val="0"/>
+                <w:numId w:val="1"/>
+              </w:numPr>
               <w:pBdr>
                 <w:top w:val="none" w:color="auto" w:sz="0" w:space="0"/>
                 <w:left w:val="none" w:color="auto" w:sz="0" w:space="0"/>
@@ -977,8 +1044,16 @@
               <w:rPr>
                 <w:rFonts w:hint="default" w:ascii="Arial" w:hAnsi="Arial" w:cs="Arial"/>
                 <w:rtl w:val="0"/>
-              </w:rPr>
-              <w:t>3. Preenchimento de todos os campos: Nome,Tipo, Local e Valor;</w:t>
+                <w:lang w:val="pt-BR"/>
+              </w:rPr>
+              <w:t>Ator realiza o p</w:t>
+            </w:r>
+            <w:r>
+              <w:rPr>
+                <w:rFonts w:hint="default" w:ascii="Arial" w:hAnsi="Arial" w:cs="Arial"/>
+                <w:rtl w:val="0"/>
+              </w:rPr>
+              <w:t>reenchimento de todos os campos: Nome,Tipo, Local e Valor;</w:t>
             </w:r>
           </w:p>
           <w:p>
@@ -986,6 +1061,10 @@
               <w:keepNext w:val="0"/>
               <w:keepLines w:val="0"/>
               <w:widowControl w:val="0"/>
+              <w:numPr>
+                <w:ilvl w:val="0"/>
+                <w:numId w:val="1"/>
+              </w:numPr>
               <w:pBdr>
                 <w:top w:val="none" w:color="auto" w:sz="0" w:space="0"/>
                 <w:left w:val="none" w:color="auto" w:sz="0" w:space="0"/>
@@ -1006,7 +1085,37 @@
                 <w:rFonts w:hint="default" w:ascii="Arial" w:hAnsi="Arial" w:cs="Arial"/>
                 <w:rtl w:val="0"/>
               </w:rPr>
-              <w:t xml:space="preserve">4. Ator clica no botão Cadastrar Patrimônio e ele é redirecionado para tela </w:t>
+              <w:t xml:space="preserve">Ator clica no botão </w:t>
+            </w:r>
+            <w:r>
+              <w:rPr>
+                <w:rFonts w:hint="default" w:ascii="Arial" w:hAnsi="Arial" w:cs="Arial"/>
+                <w:rtl w:val="0"/>
+                <w:lang w:val="pt-BR"/>
+              </w:rPr>
+              <w:t>“Salvar”, o sistema exibe um popup com a mensagem “Patrimônio salvo com sucesso”</w:t>
+            </w:r>
+            <w:r>
+              <w:rPr>
+                <w:rFonts w:hint="default" w:ascii="Arial" w:hAnsi="Arial" w:cs="Arial"/>
+                <w:rtl w:val="0"/>
+              </w:rPr>
+              <w:t xml:space="preserve"> e</w:t>
+            </w:r>
+            <w:r>
+              <w:rPr>
+                <w:rFonts w:hint="default" w:ascii="Arial" w:hAnsi="Arial" w:cs="Arial"/>
+                <w:rtl w:val="0"/>
+                <w:lang w:val="pt-BR"/>
+              </w:rPr>
+              <w:t xml:space="preserve"> o ator </w:t>
+            </w:r>
+            <w:r>
+              <w:rPr>
+                <w:rFonts w:hint="default" w:ascii="Arial" w:hAnsi="Arial" w:cs="Arial"/>
+                <w:rtl w:val="0"/>
+              </w:rPr>
+              <w:t xml:space="preserve">é redirecionado para tela </w:t>
             </w:r>
             <w:r>
               <w:rPr>
@@ -1140,6 +1249,8 @@
               <w:jc w:val="left"/>
               <w:rPr>
                 <w:rFonts w:hint="default" w:ascii="Arial" w:hAnsi="Arial" w:cs="Arial"/>
+                <w:rtl w:val="0"/>
+                <w:lang w:val="pt-BR"/>
               </w:rPr>
             </w:pPr>
             <w:r>
@@ -1155,7 +1266,80 @@
                 <w:rFonts w:hint="default" w:ascii="Arial" w:hAnsi="Arial" w:cs="Arial"/>
                 <w:rtl w:val="0"/>
               </w:rPr>
-              <w:t>Ator não preenche todos os dados corretamente e volta para o passo 3.</w:t>
+              <w:t>Ator não preenche todos os dados corretamente e volta para o passo 3</w:t>
+            </w:r>
+            <w:r>
+              <w:rPr>
+                <w:rFonts w:hint="default" w:cs="Arial"/>
+                <w:rtl w:val="0"/>
+                <w:lang w:val="pt-BR"/>
+              </w:rPr>
+              <w:t>;</w:t>
+            </w:r>
+          </w:p>
+          <w:p>
+            <w:pPr>
+              <w:keepNext w:val="0"/>
+              <w:keepLines w:val="0"/>
+              <w:widowControl w:val="0"/>
+              <w:pBdr>
+                <w:top w:val="none" w:color="auto" w:sz="0" w:space="0"/>
+                <w:left w:val="none" w:color="auto" w:sz="0" w:space="0"/>
+                <w:bottom w:val="none" w:color="auto" w:sz="0" w:space="0"/>
+                <w:right w:val="none" w:color="auto" w:sz="0" w:space="0"/>
+                <w:between w:val="none" w:color="auto" w:sz="0" w:space="0"/>
+              </w:pBdr>
+              <w:shd w:val="clear" w:fill="auto"/>
+              <w:spacing w:before="0" w:after="0" w:line="240" w:lineRule="auto"/>
+              <w:ind w:left="0" w:right="0" w:firstLine="0"/>
+              <w:jc w:val="left"/>
+              <w:rPr>
+                <w:rFonts w:hint="default" w:ascii="Arial" w:hAnsi="Arial" w:cs="Arial"/>
+                <w:rtl w:val="0"/>
+                <w:lang w:val="pt-BR"/>
+              </w:rPr>
+            </w:pPr>
+            <w:r>
+              <w:rPr>
+                <w:rFonts w:hint="default" w:cs="Arial"/>
+                <w:b/>
+                <w:bCs/>
+                <w:rtl w:val="0"/>
+                <w:lang w:val="pt-BR"/>
+              </w:rPr>
+              <w:t xml:space="preserve">Linha 4: </w:t>
+            </w:r>
+            <w:r>
+              <w:rPr>
+                <w:rFonts w:hint="default" w:cs="Arial"/>
+                <w:b w:val="0"/>
+                <w:bCs w:val="0"/>
+                <w:rtl w:val="0"/>
+                <w:lang w:val="pt-BR"/>
+              </w:rPr>
+              <w:t xml:space="preserve">Ator clica no botão “Cancelar” e </w:t>
+            </w:r>
+            <w:r>
+              <w:rPr>
+                <w:rFonts w:hint="default" w:ascii="Arial" w:hAnsi="Arial" w:cs="Arial"/>
+                <w:rtl w:val="0"/>
+              </w:rPr>
+              <w:t xml:space="preserve">é redirecionado para tela </w:t>
+            </w:r>
+            <w:r>
+              <w:rPr>
+                <w:rFonts w:hint="default" w:ascii="Arial" w:hAnsi="Arial" w:cs="Arial"/>
+                <w:color w:val="FF0000"/>
+                <w:rtl w:val="0"/>
+              </w:rPr>
+              <w:t>24G - ManterPatrimonio</w:t>
+            </w:r>
+            <w:r>
+              <w:rPr>
+                <w:rFonts w:hint="default" w:ascii="Arial" w:hAnsi="Arial" w:cs="Arial"/>
+                <w:rtl w:val="0"/>
+              </w:rPr>
+              <w:t>.</w:t>
             </w:r>
           </w:p>
         </w:tc>
@@ -1263,7 +1447,7 @@
               <w:widowControl w:val="0"/>
               <w:numPr>
                 <w:ilvl w:val="0"/>
-                <w:numId w:val="1"/>
+                <w:numId w:val="2"/>
               </w:numPr>
               <w:pBdr>
                 <w:top w:val="none" w:color="auto" w:sz="0" w:space="0"/>
@@ -1285,7 +1469,22 @@
                 <w:rFonts w:hint="default" w:ascii="Arial" w:hAnsi="Arial" w:cs="Arial"/>
                 <w:rtl w:val="0"/>
               </w:rPr>
-              <w:t xml:space="preserve">Ator deseja visualizar o Patrimônio, ver Seção </w:t>
+              <w:t xml:space="preserve">Ator </w:t>
+            </w:r>
+            <w:r>
+              <w:rPr>
+                <w:rFonts w:hint="default" w:cs="Arial"/>
+                <w:rtl w:val="0"/>
+                <w:lang w:val="pt-BR"/>
+              </w:rPr>
+              <w:t xml:space="preserve">clica no ícone de olho com o objetivo de </w:t>
+            </w:r>
+            <w:r>
+              <w:rPr>
+                <w:rFonts w:hint="default" w:ascii="Arial" w:hAnsi="Arial" w:cs="Arial"/>
+                <w:rtl w:val="0"/>
+              </w:rPr>
+              <w:t xml:space="preserve">visualizar o Patrimônio, ver Seção </w:t>
             </w:r>
             <w:r>
               <w:rPr>
@@ -1308,7 +1507,7 @@
               <w:widowControl w:val="0"/>
               <w:numPr>
                 <w:ilvl w:val="0"/>
-                <w:numId w:val="1"/>
+                <w:numId w:val="2"/>
               </w:numPr>
               <w:spacing w:line="240" w:lineRule="auto"/>
               <w:ind w:left="720" w:hanging="360"/>
@@ -1321,7 +1520,22 @@
                 <w:rFonts w:hint="default" w:ascii="Arial" w:hAnsi="Arial" w:cs="Arial"/>
                 <w:rtl w:val="0"/>
               </w:rPr>
-              <w:t xml:space="preserve">Ator deseja alterar o Patrimônio, ver Seção </w:t>
+              <w:t xml:space="preserve">Ator </w:t>
+            </w:r>
+            <w:r>
+              <w:rPr>
+                <w:rFonts w:hint="default" w:cs="Arial"/>
+                <w:rtl w:val="0"/>
+                <w:lang w:val="pt-BR"/>
+              </w:rPr>
+              <w:t xml:space="preserve">clica no ícone de lápis com o objetivo </w:t>
+            </w:r>
+            <w:r>
+              <w:rPr>
+                <w:rFonts w:hint="default" w:ascii="Arial" w:hAnsi="Arial" w:cs="Arial"/>
+                <w:rtl w:val="0"/>
+              </w:rPr>
+              <w:t xml:space="preserve">alterar o Patrimônio, ver Seção </w:t>
             </w:r>
             <w:r>
               <w:rPr>
@@ -1337,7 +1551,7 @@
               <w:widowControl w:val="0"/>
               <w:numPr>
                 <w:ilvl w:val="0"/>
-                <w:numId w:val="1"/>
+                <w:numId w:val="2"/>
               </w:numPr>
               <w:spacing w:line="240" w:lineRule="auto"/>
               <w:ind w:left="720" w:hanging="360"/>
@@ -1350,7 +1564,22 @@
                 <w:rFonts w:hint="default" w:ascii="Arial" w:hAnsi="Arial" w:cs="Arial"/>
                 <w:rtl w:val="0"/>
               </w:rPr>
-              <w:t xml:space="preserve">Ator deseja excluir o Patrimônio, ver Seção </w:t>
+              <w:t xml:space="preserve">Ator </w:t>
+            </w:r>
+            <w:r>
+              <w:rPr>
+                <w:rFonts w:hint="default" w:cs="Arial"/>
+                <w:rtl w:val="0"/>
+                <w:lang w:val="pt-BR"/>
+              </w:rPr>
+              <w:t xml:space="preserve">clica no ícone de lixeira com o objetivo de </w:t>
+            </w:r>
+            <w:r>
+              <w:rPr>
+                <w:rFonts w:hint="default" w:ascii="Arial" w:hAnsi="Arial" w:cs="Arial"/>
+                <w:rtl w:val="0"/>
+              </w:rPr>
+              <w:t xml:space="preserve">excluir o Patrimônio, ver Seção </w:t>
             </w:r>
             <w:r>
               <w:rPr>
@@ -1419,7 +1648,7 @@
     <w:tbl>
       <w:tblPr>
         <w:tblStyle w:val="16"/>
-        <w:tblW w:w="9029" w:type="dxa"/>
+        <w:tblW w:w="9028" w:type="dxa"/>
         <w:tblInd w:w="0" w:type="dxa"/>
         <w:tblBorders>
           <w:top w:val="single" w:color="000000" w:sz="8" w:space="0"/>
@@ -1451,12 +1680,6 @@
             <w:insideH w:val="single" w:color="000000" w:sz="8" w:space="0"/>
             <w:insideV w:val="single" w:color="000000" w:sz="8" w:space="0"/>
           </w:tblBorders>
-          <w:tblCellMar>
-            <w:top w:w="100" w:type="dxa"/>
-            <w:left w:w="100" w:type="dxa"/>
-            <w:bottom w:w="100" w:type="dxa"/>
-            <w:right w:w="100" w:type="dxa"/>
-          </w:tblCellMar>
         </w:tblPrEx>
         <w:tc>
           <w:tcPr>
@@ -1644,7 +1867,7 @@
               <w:widowControl w:val="0"/>
               <w:numPr>
                 <w:ilvl w:val="0"/>
-                <w:numId w:val="2"/>
+                <w:numId w:val="3"/>
               </w:numPr>
               <w:pBdr>
                 <w:top w:val="none" w:color="auto" w:sz="0" w:space="0"/>
@@ -1666,7 +1889,7 @@
                 <w:rFonts w:hint="default" w:ascii="Arial" w:hAnsi="Arial" w:cs="Arial"/>
                 <w:rtl w:val="0"/>
               </w:rPr>
-              <w:t>Ator em qualquer uma de suas telas, clica em Patrimônio</w:t>
+              <w:t>Sistema exibirá um</w:t>
             </w:r>
             <w:r>
               <w:rPr>
@@ -1674,14 +1897,7 @@
                 <w:rtl w:val="0"/>
                 <w:lang w:val="pt-PT"/>
               </w:rPr>
-              <w:t>s</w:t>
-            </w:r>
-            <w:r>
-              <w:rPr>
-                <w:rFonts w:hint="default" w:ascii="Arial" w:hAnsi="Arial" w:cs="Arial"/>
-                <w:rtl w:val="0"/>
-              </w:rPr>
-              <w:t xml:space="preserve">, é direcionado para a tela </w:t>
+              <w:t xml:space="preserve">a tela semelhante a </w:t>
             </w:r>
             <w:r>
               <w:rPr>
@@ -1689,79 +1905,22 @@
                 <w:color w:val="FF0000"/>
                 <w:rtl w:val="0"/>
               </w:rPr>
-              <w:t>24G - ManterPatrimonio</w:t>
-            </w:r>
-            <w:r>
-              <w:rPr>
-                <w:rFonts w:hint="default" w:ascii="Arial" w:hAnsi="Arial" w:cs="Arial"/>
-                <w:rtl w:val="0"/>
-              </w:rPr>
-              <w:t>;</w:t>
-            </w:r>
-          </w:p>
-          <w:p>
-            <w:pPr>
-              <w:keepNext w:val="0"/>
-              <w:keepLines w:val="0"/>
-              <w:widowControl w:val="0"/>
-              <w:numPr>
-                <w:ilvl w:val="0"/>
-                <w:numId w:val="2"/>
-              </w:numPr>
-              <w:pBdr>
-                <w:top w:val="none" w:color="auto" w:sz="0" w:space="0"/>
-                <w:left w:val="none" w:color="auto" w:sz="0" w:space="0"/>
-                <w:bottom w:val="none" w:color="auto" w:sz="0" w:space="0"/>
-                <w:right w:val="none" w:color="auto" w:sz="0" w:space="0"/>
-                <w:between w:val="none" w:color="auto" w:sz="0" w:space="0"/>
-              </w:pBdr>
-              <w:shd w:val="clear" w:fill="auto"/>
-              <w:spacing w:before="0" w:after="0" w:line="240" w:lineRule="auto"/>
-              <w:ind w:left="720" w:right="0" w:hanging="360"/>
-              <w:jc w:val="both"/>
-              <w:rPr>
-                <w:rFonts w:hint="default" w:ascii="Arial" w:hAnsi="Arial" w:cs="Arial"/>
-                <w:u w:val="none"/>
-              </w:rPr>
-            </w:pPr>
-            <w:r>
-              <w:rPr>
-                <w:rFonts w:hint="default" w:ascii="Arial" w:hAnsi="Arial" w:cs="Arial"/>
-                <w:rtl w:val="0"/>
-              </w:rPr>
-              <w:t>Ator seleciona o ícone de olho após escolher ou filtrar o material desejado;</w:t>
-            </w:r>
-          </w:p>
-          <w:p>
-            <w:pPr>
-              <w:keepNext w:val="0"/>
-              <w:keepLines w:val="0"/>
-              <w:widowControl w:val="0"/>
-              <w:numPr>
-                <w:ilvl w:val="0"/>
-                <w:numId w:val="2"/>
-              </w:numPr>
-              <w:pBdr>
-                <w:top w:val="none" w:color="auto" w:sz="0" w:space="0"/>
-                <w:left w:val="none" w:color="auto" w:sz="0" w:space="0"/>
-                <w:bottom w:val="none" w:color="auto" w:sz="0" w:space="0"/>
-                <w:right w:val="none" w:color="auto" w:sz="0" w:space="0"/>
-                <w:between w:val="none" w:color="auto" w:sz="0" w:space="0"/>
-              </w:pBdr>
-              <w:shd w:val="clear" w:fill="auto"/>
-              <w:spacing w:before="0" w:after="0" w:line="240" w:lineRule="auto"/>
-              <w:ind w:left="720" w:right="0" w:hanging="360"/>
-              <w:jc w:val="both"/>
-              <w:rPr>
-                <w:rFonts w:hint="default" w:ascii="Arial" w:hAnsi="Arial" w:cs="Arial"/>
-              </w:rPr>
-            </w:pPr>
-            <w:r>
-              <w:rPr>
-                <w:rFonts w:hint="default" w:ascii="Arial" w:hAnsi="Arial" w:cs="Arial"/>
-                <w:rtl w:val="0"/>
-              </w:rPr>
-              <w:t>Sistema exibirá um</w:t>
+              <w:t xml:space="preserve">25G - </w:t>
+            </w:r>
+            <w:r>
+              <w:rPr>
+                <w:rFonts w:hint="default" w:ascii="Arial" w:hAnsi="Arial" w:cs="Arial"/>
+                <w:rtl w:val="0"/>
+              </w:rPr>
+              <w:t xml:space="preserve"> </w:t>
+            </w:r>
+            <w:r>
+              <w:rPr>
+                <w:rFonts w:hint="default" w:ascii="Arial" w:hAnsi="Arial" w:cs="Arial"/>
+                <w:color w:val="FF0000"/>
+                <w:rtl w:val="0"/>
+              </w:rPr>
+              <w:t>NovoPatrimonio</w:t>
             </w:r>
             <w:r>
               <w:rPr>
@@ -1769,286 +1928,14 @@
                 <w:rtl w:val="0"/>
                 <w:lang w:val="pt-PT"/>
               </w:rPr>
-              <w:t xml:space="preserve">a tela semelhante a </w:t>
-            </w:r>
-            <w:r>
-              <w:rPr>
-                <w:rFonts w:hint="default" w:ascii="Arial" w:hAnsi="Arial" w:cs="Arial"/>
-                <w:color w:val="FF0000"/>
-                <w:rtl w:val="0"/>
-              </w:rPr>
-              <w:t xml:space="preserve">25G - </w:t>
-            </w:r>
-            <w:r>
-              <w:rPr>
-                <w:rFonts w:hint="default" w:ascii="Arial" w:hAnsi="Arial" w:cs="Arial"/>
-                <w:rtl w:val="0"/>
-              </w:rPr>
               <w:t xml:space="preserve"> </w:t>
             </w:r>
             <w:r>
               <w:rPr>
                 <w:rFonts w:hint="default" w:ascii="Arial" w:hAnsi="Arial" w:cs="Arial"/>
-                <w:color w:val="FF0000"/>
-                <w:rtl w:val="0"/>
-              </w:rPr>
-              <w:t>NovoPatrimonio</w:t>
-            </w:r>
-            <w:r>
-              <w:rPr>
-                <w:rFonts w:hint="default" w:ascii="Arial" w:hAnsi="Arial" w:cs="Arial"/>
-                <w:rtl w:val="0"/>
-                <w:lang w:val="pt-PT"/>
-              </w:rPr>
-              <w:t xml:space="preserve"> </w:t>
-            </w:r>
-            <w:r>
-              <w:rPr>
-                <w:rFonts w:hint="default" w:ascii="Arial" w:hAnsi="Arial" w:cs="Arial"/>
                 <w:rtl w:val="0"/>
               </w:rPr>
               <w:t>com todas as informações deste produto: Nome, Tipo, Local  e o Valor.</w:t>
-            </w:r>
-          </w:p>
-        </w:tc>
-      </w:tr>
-      <w:tr>
-        <w:tblPrEx>
-          <w:tblBorders>
-            <w:top w:val="single" w:color="000000" w:sz="8" w:space="0"/>
-            <w:left w:val="single" w:color="000000" w:sz="8" w:space="0"/>
-            <w:bottom w:val="single" w:color="000000" w:sz="8" w:space="0"/>
-            <w:right w:val="single" w:color="000000" w:sz="8" w:space="0"/>
-            <w:insideH w:val="single" w:color="000000" w:sz="8" w:space="0"/>
-            <w:insideV w:val="single" w:color="000000" w:sz="8" w:space="0"/>
-          </w:tblBorders>
-          <w:tblCellMar>
-            <w:top w:w="100" w:type="dxa"/>
-            <w:left w:w="100" w:type="dxa"/>
-            <w:bottom w:w="100" w:type="dxa"/>
-            <w:right w:w="100" w:type="dxa"/>
-          </w:tblCellMar>
-        </w:tblPrEx>
-        <w:trPr>
-          <w:trHeight w:val="420" w:hRule="atLeast"/>
-        </w:trPr>
-        <w:tc>
-          <w:tcPr>
-            <w:gridSpan w:val="2"/>
-            <w:shd w:val="clear" w:color="auto" w:fill="auto"/>
-            <w:tcMar>
-              <w:top w:w="100" w:type="dxa"/>
-              <w:left w:w="100" w:type="dxa"/>
-              <w:bottom w:w="100" w:type="dxa"/>
-              <w:right w:w="100" w:type="dxa"/>
-            </w:tcMar>
-            <w:vAlign w:val="top"/>
-          </w:tcPr>
-          <w:p>
-            <w:pPr>
-              <w:keepNext w:val="0"/>
-              <w:keepLines w:val="0"/>
-              <w:widowControl w:val="0"/>
-              <w:pBdr>
-                <w:top w:val="none" w:color="auto" w:sz="0" w:space="0"/>
-                <w:left w:val="none" w:color="auto" w:sz="0" w:space="0"/>
-                <w:bottom w:val="none" w:color="auto" w:sz="0" w:space="0"/>
-                <w:right w:val="none" w:color="auto" w:sz="0" w:space="0"/>
-                <w:between w:val="none" w:color="auto" w:sz="0" w:space="0"/>
-              </w:pBdr>
-              <w:shd w:val="clear" w:fill="auto"/>
-              <w:spacing w:before="0" w:after="0" w:line="240" w:lineRule="auto"/>
-              <w:ind w:left="720" w:right="0" w:hanging="360"/>
-              <w:jc w:val="center"/>
-              <w:rPr>
-                <w:rFonts w:hint="default" w:ascii="Arial" w:hAnsi="Arial" w:cs="Arial"/>
-                <w:b/>
-              </w:rPr>
-            </w:pPr>
-            <w:r>
-              <w:rPr>
-                <w:rFonts w:hint="default" w:ascii="Arial" w:hAnsi="Arial" w:cs="Arial"/>
-                <w:b/>
-                <w:rtl w:val="0"/>
-              </w:rPr>
-              <w:t>Fluxo Alternativo</w:t>
-            </w:r>
-          </w:p>
-        </w:tc>
-      </w:tr>
-      <w:tr>
-        <w:tblPrEx>
-          <w:tblBorders>
-            <w:top w:val="single" w:color="000000" w:sz="8" w:space="0"/>
-            <w:left w:val="single" w:color="000000" w:sz="8" w:space="0"/>
-            <w:bottom w:val="single" w:color="000000" w:sz="8" w:space="0"/>
-            <w:right w:val="single" w:color="000000" w:sz="8" w:space="0"/>
-            <w:insideH w:val="single" w:color="000000" w:sz="8" w:space="0"/>
-            <w:insideV w:val="single" w:color="000000" w:sz="8" w:space="0"/>
-          </w:tblBorders>
-          <w:tblCellMar>
-            <w:top w:w="100" w:type="dxa"/>
-            <w:left w:w="100" w:type="dxa"/>
-            <w:bottom w:w="100" w:type="dxa"/>
-            <w:right w:w="100" w:type="dxa"/>
-          </w:tblCellMar>
-        </w:tblPrEx>
-        <w:trPr>
-          <w:trHeight w:val="420" w:hRule="atLeast"/>
-        </w:trPr>
-        <w:tc>
-          <w:tcPr>
-            <w:gridSpan w:val="2"/>
-            <w:shd w:val="clear" w:color="auto" w:fill="auto"/>
-            <w:tcMar>
-              <w:top w:w="100" w:type="dxa"/>
-              <w:left w:w="100" w:type="dxa"/>
-              <w:bottom w:w="100" w:type="dxa"/>
-              <w:right w:w="100" w:type="dxa"/>
-            </w:tcMar>
-            <w:vAlign w:val="top"/>
-          </w:tcPr>
-          <w:p>
-            <w:pPr>
-              <w:keepNext w:val="0"/>
-              <w:keepLines w:val="0"/>
-              <w:widowControl w:val="0"/>
-              <w:numPr>
-                <w:ilvl w:val="0"/>
-                <w:numId w:val="3"/>
-              </w:numPr>
-              <w:pBdr>
-                <w:top w:val="none" w:color="auto" w:sz="0" w:space="0"/>
-                <w:left w:val="none" w:color="auto" w:sz="0" w:space="0"/>
-                <w:bottom w:val="none" w:color="auto" w:sz="0" w:space="0"/>
-                <w:right w:val="none" w:color="auto" w:sz="0" w:space="0"/>
-                <w:between w:val="none" w:color="auto" w:sz="0" w:space="0"/>
-              </w:pBdr>
-              <w:shd w:val="clear" w:fill="auto"/>
-              <w:spacing w:before="0" w:after="0" w:line="240" w:lineRule="auto"/>
-              <w:ind w:left="720" w:right="0" w:hanging="360"/>
-              <w:jc w:val="left"/>
-              <w:rPr>
-                <w:rFonts w:hint="default" w:ascii="Arial" w:hAnsi="Arial" w:cs="Arial"/>
-              </w:rPr>
-            </w:pPr>
-            <w:r>
-              <w:rPr>
-                <w:rFonts w:hint="default" w:ascii="Arial" w:hAnsi="Arial" w:cs="Arial"/>
-                <w:rtl w:val="0"/>
-              </w:rPr>
-              <w:t xml:space="preserve">Ator clica no ícone de lixeira, ver Seção </w:t>
-            </w:r>
-            <w:r>
-              <w:rPr>
-                <w:rFonts w:hint="default" w:ascii="Arial" w:hAnsi="Arial" w:cs="Arial"/>
-                <w:color w:val="FF0000"/>
-                <w:rtl w:val="0"/>
-              </w:rPr>
-              <w:t>Excluir Patrimônio</w:t>
-            </w:r>
-            <w:r>
-              <w:rPr>
-                <w:rFonts w:hint="default" w:ascii="Arial" w:hAnsi="Arial" w:cs="Arial"/>
-                <w:rtl w:val="0"/>
-              </w:rPr>
-              <w:t>;</w:t>
-            </w:r>
-          </w:p>
-          <w:p>
-            <w:pPr>
-              <w:keepNext w:val="0"/>
-              <w:keepLines w:val="0"/>
-              <w:widowControl w:val="0"/>
-              <w:numPr>
-                <w:ilvl w:val="0"/>
-                <w:numId w:val="3"/>
-              </w:numPr>
-              <w:pBdr>
-                <w:top w:val="none" w:color="auto" w:sz="0" w:space="0"/>
-                <w:left w:val="none" w:color="auto" w:sz="0" w:space="0"/>
-                <w:bottom w:val="none" w:color="auto" w:sz="0" w:space="0"/>
-                <w:right w:val="none" w:color="auto" w:sz="0" w:space="0"/>
-                <w:between w:val="none" w:color="auto" w:sz="0" w:space="0"/>
-              </w:pBdr>
-              <w:shd w:val="clear" w:fill="auto"/>
-              <w:spacing w:before="0" w:after="0" w:line="240" w:lineRule="auto"/>
-              <w:ind w:left="720" w:right="0" w:hanging="360"/>
-              <w:jc w:val="left"/>
-              <w:rPr>
-                <w:rFonts w:hint="default" w:ascii="Arial" w:hAnsi="Arial" w:cs="Arial"/>
-                <w:u w:val="none"/>
-              </w:rPr>
-            </w:pPr>
-            <w:r>
-              <w:rPr>
-                <w:rFonts w:hint="default" w:ascii="Arial" w:hAnsi="Arial" w:cs="Arial"/>
-                <w:rtl w:val="0"/>
-              </w:rPr>
-              <w:t xml:space="preserve">Ator clica no ícone de lápis, ver Seção </w:t>
-            </w:r>
-            <w:r>
-              <w:rPr>
-                <w:rFonts w:hint="default" w:ascii="Arial" w:hAnsi="Arial" w:cs="Arial"/>
-                <w:color w:val="FF0000"/>
-                <w:rtl w:val="0"/>
-              </w:rPr>
-              <w:t>Atualizar Patrimônio</w:t>
-            </w:r>
-            <w:r>
-              <w:rPr>
-                <w:rFonts w:hint="default" w:ascii="Arial" w:hAnsi="Arial" w:cs="Arial"/>
-                <w:rtl w:val="0"/>
-              </w:rPr>
-              <w:t>;</w:t>
-            </w:r>
-          </w:p>
-          <w:p>
-            <w:pPr>
-              <w:keepNext w:val="0"/>
-              <w:keepLines w:val="0"/>
-              <w:widowControl w:val="0"/>
-              <w:numPr>
-                <w:ilvl w:val="0"/>
-                <w:numId w:val="3"/>
-              </w:numPr>
-              <w:pBdr>
-                <w:top w:val="none" w:color="auto" w:sz="0" w:space="0"/>
-                <w:left w:val="none" w:color="auto" w:sz="0" w:space="0"/>
-                <w:bottom w:val="none" w:color="auto" w:sz="0" w:space="0"/>
-                <w:right w:val="none" w:color="auto" w:sz="0" w:space="0"/>
-                <w:between w:val="none" w:color="auto" w:sz="0" w:space="0"/>
-              </w:pBdr>
-              <w:shd w:val="clear" w:fill="auto"/>
-              <w:spacing w:before="0" w:after="0" w:line="240" w:lineRule="auto"/>
-              <w:ind w:left="720" w:right="0" w:hanging="360"/>
-              <w:jc w:val="left"/>
-              <w:rPr>
-                <w:rFonts w:hint="default" w:ascii="Arial" w:hAnsi="Arial" w:cs="Arial"/>
-                <w:u w:val="none"/>
-              </w:rPr>
-            </w:pPr>
-            <w:r>
-              <w:rPr>
-                <w:rFonts w:hint="default" w:ascii="Arial" w:hAnsi="Arial" w:cs="Arial"/>
-                <w:rtl w:val="0"/>
-              </w:rPr>
-              <w:t xml:space="preserve">Ator clica no botão Novo Patrimônio, ver Seção </w:t>
-            </w:r>
-            <w:r>
-              <w:rPr>
-                <w:rFonts w:hint="default" w:ascii="Arial" w:hAnsi="Arial" w:cs="Arial"/>
-                <w:color w:val="FF0000"/>
-                <w:rtl w:val="0"/>
-              </w:rPr>
-              <w:t>Principal</w:t>
-            </w:r>
-            <w:r>
-              <w:rPr>
-                <w:rFonts w:hint="default" w:ascii="Arial" w:hAnsi="Arial" w:cs="Arial"/>
-                <w:rtl w:val="0"/>
-              </w:rPr>
-              <w:t>.</w:t>
             </w:r>
           </w:p>
         </w:tc>
@@ -2102,7 +1989,7 @@
     <w:tbl>
       <w:tblPr>
         <w:tblStyle w:val="17"/>
-        <w:tblW w:w="9029" w:type="dxa"/>
+        <w:tblW w:w="9028" w:type="dxa"/>
         <w:tblInd w:w="0" w:type="dxa"/>
         <w:tblBorders>
           <w:top w:val="single" w:color="000000" w:sz="8" w:space="0"/>
@@ -2134,12 +2021,6 @@
             <w:insideH w:val="single" w:color="000000" w:sz="8" w:space="0"/>
             <w:insideV w:val="single" w:color="000000" w:sz="8" w:space="0"/>
           </w:tblBorders>
-          <w:tblCellMar>
-            <w:top w:w="100" w:type="dxa"/>
-            <w:left w:w="100" w:type="dxa"/>
-            <w:bottom w:w="100" w:type="dxa"/>
-            <w:right w:w="100" w:type="dxa"/>
-          </w:tblCellMar>
         </w:tblPrEx>
         <w:tc>
           <w:tcPr>
@@ -2323,6 +2204,10 @@
           <w:p>
             <w:pPr>
               <w:widowControl w:val="0"/>
+              <w:numPr>
+                <w:ilvl w:val="0"/>
+                <w:numId w:val="4"/>
+              </w:numPr>
               <w:spacing w:line="240" w:lineRule="auto"/>
               <w:jc w:val="both"/>
               <w:rPr>
@@ -2332,17 +2217,9 @@
             <w:r>
               <w:rPr>
                 <w:rFonts w:hint="default" w:ascii="Arial" w:hAnsi="Arial" w:cs="Arial"/>
-                <w:b/>
-                <w:rtl w:val="0"/>
-              </w:rPr>
-              <w:t>1.</w:t>
-            </w:r>
-            <w:r>
-              <w:rPr>
-                <w:rFonts w:hint="default" w:ascii="Arial" w:hAnsi="Arial" w:cs="Arial"/>
-                <w:rtl w:val="0"/>
-              </w:rPr>
-              <w:t xml:space="preserve"> Ator está na tela </w:t>
+                <w:rtl w:val="0"/>
+              </w:rPr>
+              <w:t xml:space="preserve">Sistema direciona o ator para uma tela semelhante à </w:t>
             </w:r>
             <w:r>
               <w:rPr>
@@ -2350,36 +2227,38 @@
                 <w:color w:val="FF0000"/>
                 <w:rtl w:val="0"/>
               </w:rPr>
-              <w:t xml:space="preserve">24G - </w:t>
+              <w:t xml:space="preserve">25G - </w:t>
+            </w:r>
+            <w:r>
+              <w:rPr>
+                <w:rFonts w:hint="default" w:ascii="Arial" w:hAnsi="Arial" w:cs="Arial"/>
+                <w:rtl w:val="0"/>
+              </w:rPr>
+              <w:t xml:space="preserve"> </w:t>
             </w:r>
             <w:r>
               <w:rPr>
                 <w:rFonts w:hint="default" w:ascii="Arial" w:hAnsi="Arial" w:cs="Arial"/>
                 <w:color w:val="FF0000"/>
-                <w:highlight w:val="white"/>
-                <w:rtl w:val="0"/>
-              </w:rPr>
-              <w:t>ManterPatrimoni</w:t>
-            </w:r>
-            <w:r>
-              <w:rPr>
-                <w:rFonts w:hint="default" w:ascii="Arial" w:hAnsi="Arial" w:cs="Arial"/>
-                <w:color w:val="FF0000"/>
-                <w:rtl w:val="0"/>
-              </w:rPr>
-              <w:t>o</w:t>
-            </w:r>
-            <w:r>
-              <w:rPr>
-                <w:rFonts w:hint="default" w:ascii="Arial" w:hAnsi="Arial" w:cs="Arial"/>
-                <w:rtl w:val="0"/>
-              </w:rPr>
-              <w:t xml:space="preserve"> e clicará no ícone de lápis;</w:t>
-            </w:r>
-          </w:p>
-          <w:p>
-            <w:pPr>
-              <w:widowControl w:val="0"/>
+                <w:rtl w:val="0"/>
+              </w:rPr>
+              <w:t>NovoPatrimonio</w:t>
+            </w:r>
+            <w:r>
+              <w:rPr>
+                <w:rFonts w:hint="default" w:ascii="Arial" w:hAnsi="Arial" w:cs="Arial"/>
+                <w:rtl w:val="0"/>
+              </w:rPr>
+              <w:t xml:space="preserve"> com os campos alteráveis desbloqueados para as alterações necessárias pelo ator;</w:t>
+            </w:r>
+          </w:p>
+          <w:p>
+            <w:pPr>
+              <w:widowControl w:val="0"/>
+              <w:numPr>
+                <w:ilvl w:val="0"/>
+                <w:numId w:val="4"/>
+              </w:numPr>
               <w:spacing w:line="240" w:lineRule="auto"/>
               <w:jc w:val="both"/>
               <w:rPr>
@@ -2389,72 +2268,54 @@
             <w:r>
               <w:rPr>
                 <w:rFonts w:hint="default" w:ascii="Arial" w:hAnsi="Arial" w:cs="Arial"/>
-                <w:b/>
-                <w:rtl w:val="0"/>
-              </w:rPr>
-              <w:t>2.</w:t>
-            </w:r>
-            <w:r>
-              <w:rPr>
-                <w:rFonts w:hint="default" w:ascii="Arial" w:hAnsi="Arial" w:cs="Arial"/>
-                <w:rtl w:val="0"/>
-              </w:rPr>
-              <w:t xml:space="preserve"> Sistema redirecionar o ator para uma tela semelhante à </w:t>
-            </w:r>
-            <w:r>
-              <w:rPr>
-                <w:rFonts w:hint="default" w:ascii="Arial" w:hAnsi="Arial" w:cs="Arial"/>
-                <w:color w:val="FF0000"/>
-                <w:rtl w:val="0"/>
-              </w:rPr>
-              <w:t xml:space="preserve">25G - </w:t>
-            </w:r>
-            <w:r>
-              <w:rPr>
-                <w:rFonts w:hint="default" w:ascii="Arial" w:hAnsi="Arial" w:cs="Arial"/>
-                <w:rtl w:val="0"/>
-              </w:rPr>
-              <w:t xml:space="preserve"> </w:t>
-            </w:r>
-            <w:r>
-              <w:rPr>
-                <w:rFonts w:hint="default" w:ascii="Arial" w:hAnsi="Arial" w:cs="Arial"/>
-                <w:color w:val="FF0000"/>
-                <w:rtl w:val="0"/>
-              </w:rPr>
-              <w:t>NovoPatrimonio</w:t>
-            </w:r>
-            <w:r>
-              <w:rPr>
-                <w:rFonts w:hint="default" w:ascii="Arial" w:hAnsi="Arial" w:cs="Arial"/>
-                <w:rtl w:val="0"/>
-              </w:rPr>
-              <w:t xml:space="preserve"> com os campos alteráveis desbloqueados para as alterações necessárias pelo ator;</w:t>
-            </w:r>
-          </w:p>
-          <w:p>
-            <w:pPr>
-              <w:widowControl w:val="0"/>
-              <w:spacing w:line="240" w:lineRule="auto"/>
-              <w:jc w:val="both"/>
-              <w:rPr>
-                <w:rFonts w:hint="default" w:ascii="Arial" w:hAnsi="Arial" w:cs="Arial"/>
-              </w:rPr>
-            </w:pPr>
-            <w:r>
-              <w:rPr>
-                <w:rFonts w:hint="default" w:ascii="Arial" w:hAnsi="Arial" w:cs="Arial"/>
-                <w:b/>
-                <w:rtl w:val="0"/>
-              </w:rPr>
-              <w:t>3.</w:t>
-            </w:r>
-            <w:r>
-              <w:rPr>
-                <w:rFonts w:hint="default" w:ascii="Arial" w:hAnsi="Arial" w:cs="Arial"/>
-                <w:rtl w:val="0"/>
-              </w:rPr>
-              <w:t xml:space="preserve"> Ator clica no botão “Atualizar” e é redirecionado para a tela </w:t>
+                <w:rtl w:val="0"/>
+              </w:rPr>
+              <w:t>Ator clica no botão “</w:t>
+            </w:r>
+            <w:r>
+              <w:rPr>
+                <w:rFonts w:hint="default" w:cs="Arial"/>
+                <w:rtl w:val="0"/>
+                <w:lang w:val="pt-BR"/>
+              </w:rPr>
+              <w:t>Salvar</w:t>
+            </w:r>
+            <w:r>
+              <w:rPr>
+                <w:rFonts w:hint="default" w:ascii="Arial" w:hAnsi="Arial" w:cs="Arial"/>
+                <w:rtl w:val="0"/>
+              </w:rPr>
+              <w:t>”</w:t>
+            </w:r>
+            <w:r>
+              <w:rPr>
+                <w:rFonts w:hint="default" w:cs="Arial"/>
+                <w:rtl w:val="0"/>
+                <w:lang w:val="pt-BR"/>
+              </w:rPr>
+              <w:t>, o sistema exibe um popup com a mensagem “Patrimonio alterado com sucesso”</w:t>
+            </w:r>
+            <w:r>
+              <w:rPr>
+                <w:rFonts w:hint="default" w:ascii="Arial" w:hAnsi="Arial" w:cs="Arial"/>
+                <w:rtl w:val="0"/>
+              </w:rPr>
+              <w:t xml:space="preserve"> e</w:t>
+            </w:r>
+            <w:r>
+              <w:rPr>
+                <w:rFonts w:hint="default" w:cs="Arial"/>
+                <w:rtl w:val="0"/>
+                <w:lang w:val="pt-BR"/>
+              </w:rPr>
+              <w:t xml:space="preserve"> o ator</w:t>
+            </w:r>
+            <w:r>
+              <w:rPr>
+                <w:rFonts w:hint="default" w:ascii="Arial" w:hAnsi="Arial" w:cs="Arial"/>
+                <w:rtl w:val="0"/>
+              </w:rPr>
+              <w:t xml:space="preserve"> é redirecionado para a tela </w:t>
             </w:r>
             <w:r>
               <w:rPr>
@@ -2590,202 +2451,6 @@
                 <w:rtl w:val="0"/>
               </w:rPr>
               <w:t>24G - ManterPatrimonio</w:t>
-            </w:r>
-            <w:r>
-              <w:rPr>
-                <w:rFonts w:hint="default" w:ascii="Arial" w:hAnsi="Arial" w:cs="Arial"/>
-                <w:rtl w:val="0"/>
-              </w:rPr>
-              <w:t>.</w:t>
-            </w:r>
-          </w:p>
-        </w:tc>
-      </w:tr>
-      <w:tr>
-        <w:tblPrEx>
-          <w:tblBorders>
-            <w:top w:val="single" w:color="000000" w:sz="8" w:space="0"/>
-            <w:left w:val="single" w:color="000000" w:sz="8" w:space="0"/>
-            <w:bottom w:val="single" w:color="000000" w:sz="8" w:space="0"/>
-            <w:right w:val="single" w:color="000000" w:sz="8" w:space="0"/>
-            <w:insideH w:val="single" w:color="000000" w:sz="8" w:space="0"/>
-            <w:insideV w:val="single" w:color="000000" w:sz="8" w:space="0"/>
-          </w:tblBorders>
-          <w:tblCellMar>
-            <w:top w:w="100" w:type="dxa"/>
-            <w:left w:w="100" w:type="dxa"/>
-            <w:bottom w:w="100" w:type="dxa"/>
-            <w:right w:w="100" w:type="dxa"/>
-          </w:tblCellMar>
-        </w:tblPrEx>
-        <w:trPr>
-          <w:trHeight w:val="420" w:hRule="atLeast"/>
-        </w:trPr>
-        <w:tc>
-          <w:tcPr>
-            <w:gridSpan w:val="2"/>
-            <w:shd w:val="clear" w:color="auto" w:fill="auto"/>
-            <w:tcMar>
-              <w:top w:w="100" w:type="dxa"/>
-              <w:left w:w="100" w:type="dxa"/>
-              <w:bottom w:w="100" w:type="dxa"/>
-              <w:right w:w="100" w:type="dxa"/>
-            </w:tcMar>
-            <w:vAlign w:val="top"/>
-          </w:tcPr>
-          <w:p>
-            <w:pPr>
-              <w:widowControl w:val="0"/>
-              <w:spacing w:line="240" w:lineRule="auto"/>
-              <w:jc w:val="center"/>
-              <w:rPr>
-                <w:rFonts w:hint="default" w:ascii="Arial" w:hAnsi="Arial" w:cs="Arial"/>
-                <w:b/>
-              </w:rPr>
-            </w:pPr>
-            <w:r>
-              <w:rPr>
-                <w:rFonts w:hint="default" w:ascii="Arial" w:hAnsi="Arial" w:cs="Arial"/>
-                <w:b/>
-                <w:rtl w:val="0"/>
-              </w:rPr>
-              <w:t>Fluxo Alternativo</w:t>
-            </w:r>
-          </w:p>
-        </w:tc>
-      </w:tr>
-      <w:tr>
-        <w:tblPrEx>
-          <w:tblBorders>
-            <w:top w:val="single" w:color="000000" w:sz="8" w:space="0"/>
-            <w:left w:val="single" w:color="000000" w:sz="8" w:space="0"/>
-            <w:bottom w:val="single" w:color="000000" w:sz="8" w:space="0"/>
-            <w:right w:val="single" w:color="000000" w:sz="8" w:space="0"/>
-            <w:insideH w:val="single" w:color="000000" w:sz="8" w:space="0"/>
-            <w:insideV w:val="single" w:color="000000" w:sz="8" w:space="0"/>
-          </w:tblBorders>
-          <w:tblCellMar>
-            <w:top w:w="100" w:type="dxa"/>
-            <w:left w:w="100" w:type="dxa"/>
-            <w:bottom w:w="100" w:type="dxa"/>
-            <w:right w:w="100" w:type="dxa"/>
-          </w:tblCellMar>
-        </w:tblPrEx>
-        <w:trPr>
-          <w:trHeight w:val="420" w:hRule="atLeast"/>
-        </w:trPr>
-        <w:tc>
-          <w:tcPr>
-            <w:gridSpan w:val="2"/>
-            <w:shd w:val="clear" w:color="auto" w:fill="auto"/>
-            <w:tcMar>
-              <w:top w:w="100" w:type="dxa"/>
-              <w:left w:w="100" w:type="dxa"/>
-              <w:bottom w:w="100" w:type="dxa"/>
-              <w:right w:w="100" w:type="dxa"/>
-            </w:tcMar>
-            <w:vAlign w:val="top"/>
-          </w:tcPr>
-          <w:p>
-            <w:pPr>
-              <w:widowControl w:val="0"/>
-              <w:numPr>
-                <w:ilvl w:val="0"/>
-                <w:numId w:val="4"/>
-              </w:numPr>
-              <w:spacing w:line="240" w:lineRule="auto"/>
-              <w:ind w:left="360" w:hanging="360"/>
-              <w:rPr>
-                <w:rFonts w:hint="default" w:ascii="Arial" w:hAnsi="Arial" w:cs="Arial"/>
-              </w:rPr>
-            </w:pPr>
-            <w:r>
-              <w:rPr>
-                <w:rFonts w:hint="default" w:ascii="Arial" w:hAnsi="Arial" w:cs="Arial"/>
-                <w:rtl w:val="0"/>
-              </w:rPr>
-              <w:t>Ator deseja excluir material, ver Seção</w:t>
-            </w:r>
-            <w:r>
-              <w:rPr>
-                <w:rFonts w:hint="default" w:ascii="Arial" w:hAnsi="Arial" w:cs="Arial"/>
-                <w:color w:val="FF0000"/>
-                <w:rtl w:val="0"/>
-              </w:rPr>
-              <w:t xml:space="preserve"> Excluir Patrimônio</w:t>
-            </w:r>
-            <w:r>
-              <w:rPr>
-                <w:rFonts w:hint="default" w:ascii="Arial" w:hAnsi="Arial" w:cs="Arial"/>
-                <w:rtl w:val="0"/>
-              </w:rPr>
-              <w:t>.</w:t>
-            </w:r>
-          </w:p>
-          <w:p>
-            <w:pPr>
-              <w:widowControl w:val="0"/>
-              <w:numPr>
-                <w:ilvl w:val="0"/>
-                <w:numId w:val="4"/>
-              </w:numPr>
-              <w:spacing w:line="240" w:lineRule="auto"/>
-              <w:ind w:left="360" w:hanging="360"/>
-              <w:rPr>
-                <w:rFonts w:hint="default" w:ascii="Arial" w:hAnsi="Arial" w:cs="Arial"/>
-              </w:rPr>
-            </w:pPr>
-            <w:r>
-              <w:rPr>
-                <w:rFonts w:hint="default" w:ascii="Arial" w:hAnsi="Arial" w:cs="Arial"/>
-                <w:rtl w:val="0"/>
-              </w:rPr>
-              <w:t xml:space="preserve">Ator deseja visualizar material, ver Seção </w:t>
-            </w:r>
-            <w:r>
-              <w:rPr>
-                <w:rFonts w:hint="default" w:ascii="Arial" w:hAnsi="Arial" w:cs="Arial"/>
-                <w:color w:val="FF0000"/>
-                <w:rtl w:val="0"/>
-              </w:rPr>
-              <w:t>Visualizar Patrimônio</w:t>
-            </w:r>
-            <w:r>
-              <w:rPr>
-                <w:rFonts w:hint="default" w:ascii="Arial" w:hAnsi="Arial" w:cs="Arial"/>
-                <w:rtl w:val="0"/>
-              </w:rPr>
-              <w:t>.</w:t>
-            </w:r>
-          </w:p>
-          <w:p>
-            <w:pPr>
-              <w:widowControl w:val="0"/>
-              <w:numPr>
-                <w:ilvl w:val="0"/>
-                <w:numId w:val="4"/>
-              </w:numPr>
-              <w:spacing w:line="240" w:lineRule="auto"/>
-              <w:ind w:left="360" w:hanging="360"/>
-              <w:rPr>
-                <w:rFonts w:hint="default" w:ascii="Arial" w:hAnsi="Arial" w:cs="Arial"/>
-                <w:u w:val="none"/>
-              </w:rPr>
-            </w:pPr>
-            <w:r>
-              <w:rPr>
-                <w:rFonts w:hint="default" w:ascii="Arial" w:hAnsi="Arial" w:cs="Arial"/>
-                <w:rtl w:val="0"/>
-              </w:rPr>
-              <w:t xml:space="preserve">Ator deseja cadastrar material, ver Seção </w:t>
-            </w:r>
-            <w:r>
-              <w:rPr>
-                <w:rFonts w:hint="default" w:ascii="Arial" w:hAnsi="Arial" w:cs="Arial"/>
-                <w:color w:val="FF0000"/>
-                <w:rtl w:val="0"/>
-              </w:rPr>
-              <w:t>Principal</w:t>
             </w:r>
             <w:r>
               <w:rPr>
@@ -2894,12 +2559,6 @@
             <w:insideH w:val="single" w:color="000000" w:sz="8" w:space="0"/>
             <w:insideV w:val="single" w:color="000000" w:sz="8" w:space="0"/>
           </w:tblBorders>
-          <w:tblCellMar>
-            <w:top w:w="100" w:type="dxa"/>
-            <w:left w:w="100" w:type="dxa"/>
-            <w:bottom w:w="100" w:type="dxa"/>
-            <w:right w:w="100" w:type="dxa"/>
-          </w:tblCellMar>
         </w:tblPrEx>
         <w:tc>
           <w:tcPr>
@@ -3048,6 +2707,10 @@
           <w:p>
             <w:pPr>
               <w:widowControl w:val="0"/>
+              <w:numPr>
+                <w:ilvl w:val="0"/>
+                <w:numId w:val="5"/>
+              </w:numPr>
               <w:spacing w:line="240" w:lineRule="auto"/>
               <w:rPr>
                 <w:rFonts w:hint="default" w:ascii="Arial" w:hAnsi="Arial" w:cs="Arial"/>
@@ -3055,10 +2718,54 @@
             </w:pPr>
             <w:r>
               <w:rPr>
-                <w:rFonts w:hint="default" w:ascii="Arial" w:hAnsi="Arial" w:cs="Arial"/>
-                <w:rtl w:val="0"/>
-              </w:rPr>
-              <w:t xml:space="preserve">1. Ator está na tela </w:t>
+                <w:rFonts w:hint="default" w:cs="Arial"/>
+                <w:rtl w:val="0"/>
+                <w:lang w:val="pt-BR"/>
+              </w:rPr>
+              <w:t>Sistema exibe um popup com a mensagem “Informe a senha para excluir o Patrimônio”, o a</w:t>
+            </w:r>
+            <w:r>
+              <w:rPr>
+                <w:rFonts w:hint="default" w:ascii="Arial" w:hAnsi="Arial" w:cs="Arial"/>
+                <w:rtl w:val="0"/>
+              </w:rPr>
+              <w:t>tor</w:t>
+            </w:r>
+            <w:r>
+              <w:rPr>
+                <w:rFonts w:hint="default" w:cs="Arial"/>
+                <w:rtl w:val="0"/>
+                <w:lang w:val="pt-BR"/>
+              </w:rPr>
+              <w:t xml:space="preserve"> digita a senha corretamente;</w:t>
+            </w:r>
+          </w:p>
+          <w:p>
+            <w:pPr>
+              <w:widowControl w:val="0"/>
+              <w:numPr>
+                <w:ilvl w:val="0"/>
+                <w:numId w:val="5"/>
+              </w:numPr>
+              <w:spacing w:line="240" w:lineRule="auto"/>
+              <w:rPr>
+                <w:rFonts w:hint="default" w:ascii="Arial" w:hAnsi="Arial" w:cs="Arial"/>
+              </w:rPr>
+            </w:pPr>
+            <w:r>
+              <w:rPr>
+                <w:rFonts w:hint="default" w:cs="Arial"/>
+                <w:rtl w:val="0"/>
+                <w:lang w:val="pt-BR"/>
+              </w:rPr>
+              <w:t xml:space="preserve">Ator clica no botão “Excluir” e o sistema exibe um popup com a mensagem “Patrimônio excluído com sucesso” e o ator é </w:t>
+            </w:r>
+            <w:r>
+              <w:rPr>
+                <w:rFonts w:hint="default" w:ascii="Arial" w:hAnsi="Arial" w:cs="Arial"/>
+                <w:rtl w:val="0"/>
+              </w:rPr>
+              <w:t xml:space="preserve">redirecionado para a tela  </w:t>
             </w:r>
             <w:r>
               <w:rPr>
@@ -3066,46 +2773,21 @@
                 <w:color w:val="FF0000"/>
                 <w:rtl w:val="0"/>
               </w:rPr>
-              <w:t xml:space="preserve">24G - ManterPatrimonio </w:t>
-            </w:r>
-            <w:r>
-              <w:rPr>
-                <w:rFonts w:hint="default" w:ascii="Arial" w:hAnsi="Arial" w:cs="Arial"/>
-                <w:rtl w:val="0"/>
-              </w:rPr>
-              <w:t>e clicará no ícone de lixeira;</w:t>
-            </w:r>
-          </w:p>
-          <w:p>
-            <w:pPr>
-              <w:widowControl w:val="0"/>
-              <w:spacing w:line="240" w:lineRule="auto"/>
-              <w:rPr>
-                <w:rFonts w:hint="default" w:ascii="Arial" w:hAnsi="Arial" w:cs="Arial"/>
-              </w:rPr>
-            </w:pPr>
-            <w:r>
-              <w:rPr>
-                <w:rFonts w:hint="default" w:ascii="Arial" w:hAnsi="Arial" w:cs="Arial"/>
-                <w:rtl w:val="0"/>
-              </w:rPr>
-              <w:t>2. Ator é notificado com um popup sobre a exclusão do produto;</w:t>
-            </w:r>
-          </w:p>
-          <w:p>
-            <w:pPr>
-              <w:widowControl w:val="0"/>
-              <w:spacing w:line="240" w:lineRule="auto"/>
-              <w:rPr>
-                <w:rFonts w:hint="default" w:ascii="Arial" w:hAnsi="Arial" w:cs="Arial"/>
-              </w:rPr>
-            </w:pPr>
-            <w:r>
-              <w:rPr>
-                <w:rFonts w:hint="default" w:ascii="Arial" w:hAnsi="Arial" w:cs="Arial"/>
-                <w:rtl w:val="0"/>
-              </w:rPr>
-              <w:t xml:space="preserve">3. Ator confirma a exclusão clicando em “Sim” após informar sua senha. </w:t>
+              <w:t>24G - ManterPatrimonio</w:t>
+            </w:r>
+            <w:r>
+              <w:rPr>
+                <w:rFonts w:hint="default" w:ascii="Arial" w:hAnsi="Arial" w:cs="Arial"/>
+                <w:rtl w:val="0"/>
+              </w:rPr>
+              <w:t>.</w:t>
+            </w:r>
+            <w:r>
+              <w:rPr>
+                <w:rFonts w:hint="default" w:ascii="Arial" w:hAnsi="Arial" w:cs="Arial"/>
+                <w:rtl w:val="0"/>
+              </w:rPr>
+              <w:t xml:space="preserve"> </w:t>
             </w:r>
           </w:p>
         </w:tc>
@@ -3774,6 +3456,153 @@
                 <w:lang w:val="pt-PT"/>
               </w:rPr>
               <w:t>Revisão</w:t>
+            </w:r>
+          </w:p>
+        </w:tc>
+      </w:tr>
+      <w:tr>
+        <w:tblPrEx>
+          <w:tblBorders>
+            <w:top w:val="single" w:color="000000" w:sz="8" w:space="0"/>
+            <w:left w:val="single" w:color="000000" w:sz="8" w:space="0"/>
+            <w:bottom w:val="single" w:color="000000" w:sz="8" w:space="0"/>
+            <w:right w:val="single" w:color="000000" w:sz="8" w:space="0"/>
+            <w:insideH w:val="single" w:color="000000" w:sz="8" w:space="0"/>
+            <w:insideV w:val="single" w:color="000000" w:sz="8" w:space="0"/>
+          </w:tblBorders>
+          <w:tblCellMar>
+            <w:top w:w="100" w:type="dxa"/>
+            <w:left w:w="100" w:type="dxa"/>
+            <w:bottom w:w="100" w:type="dxa"/>
+            <w:right w:w="100" w:type="dxa"/>
+          </w:tblCellMar>
+        </w:tblPrEx>
+        <w:tc>
+          <w:tcPr>
+            <w:shd w:val="clear" w:color="auto" w:fill="auto"/>
+            <w:tcMar>
+              <w:top w:w="100" w:type="dxa"/>
+              <w:left w:w="100" w:type="dxa"/>
+              <w:bottom w:w="100" w:type="dxa"/>
+              <w:right w:w="100" w:type="dxa"/>
+            </w:tcMar>
+            <w:vAlign w:val="top"/>
+          </w:tcPr>
+          <w:p>
+            <w:pPr>
+              <w:keepNext w:val="0"/>
+              <w:keepLines w:val="0"/>
+              <w:widowControl w:val="0"/>
+              <w:pBdr>
+                <w:top w:val="none" w:color="auto" w:sz="0" w:space="0"/>
+                <w:left w:val="none" w:color="auto" w:sz="0" w:space="0"/>
+                <w:bottom w:val="none" w:color="auto" w:sz="0" w:space="0"/>
+                <w:right w:val="none" w:color="auto" w:sz="0" w:space="0"/>
+                <w:between w:val="none" w:color="auto" w:sz="0" w:space="0"/>
+              </w:pBdr>
+              <w:shd w:val="clear" w:fill="auto"/>
+              <w:spacing w:before="0" w:after="0" w:line="240" w:lineRule="auto"/>
+              <w:ind w:left="0" w:right="0" w:firstLine="0"/>
+              <w:jc w:val="center"/>
+              <w:rPr>
+                <w:rFonts w:hint="default" w:ascii="Arial" w:hAnsi="Arial" w:cs="Arial"/>
+                <w:rtl w:val="0"/>
+                <w:lang w:val="pt-BR"/>
+              </w:rPr>
+            </w:pPr>
+            <w:r>
+              <w:rPr>
+                <w:rFonts w:hint="default" w:cs="Arial"/>
+                <w:rtl w:val="0"/>
+                <w:lang w:val="pt-BR"/>
+              </w:rPr>
+              <w:t>05/01/2021</w:t>
+            </w:r>
+          </w:p>
+        </w:tc>
+        <w:tc>
+          <w:tcPr>
+            <w:shd w:val="clear" w:color="auto" w:fill="auto"/>
+            <w:tcMar>
+              <w:top w:w="100" w:type="dxa"/>
+              <w:left w:w="100" w:type="dxa"/>
+              <w:bottom w:w="100" w:type="dxa"/>
+              <w:right w:w="100" w:type="dxa"/>
+            </w:tcMar>
+            <w:vAlign w:val="top"/>
+          </w:tcPr>
+          <w:p>
+            <w:pPr>
+              <w:keepNext w:val="0"/>
+              <w:keepLines w:val="0"/>
+              <w:widowControl w:val="0"/>
+              <w:pBdr>
+                <w:top w:val="none" w:color="auto" w:sz="0" w:space="0"/>
+                <w:left w:val="none" w:color="auto" w:sz="0" w:space="0"/>
+                <w:bottom w:val="none" w:color="auto" w:sz="0" w:space="0"/>
+                <w:right w:val="none" w:color="auto" w:sz="0" w:space="0"/>
+                <w:between w:val="none" w:color="auto" w:sz="0" w:space="0"/>
+              </w:pBdr>
+              <w:shd w:val="clear" w:fill="auto"/>
+              <w:spacing w:before="0" w:after="0" w:line="240" w:lineRule="auto"/>
+              <w:ind w:left="0" w:right="0" w:firstLine="0"/>
+              <w:jc w:val="center"/>
+              <w:rPr>
+                <w:rFonts w:hint="default" w:ascii="Arial" w:hAnsi="Arial" w:cs="Arial"/>
+                <w:rtl w:val="0"/>
+                <w:lang w:val="pt-BR"/>
+              </w:rPr>
+            </w:pPr>
+            <w:r>
+              <w:rPr>
+                <w:rFonts w:hint="default" w:cs="Arial"/>
+                <w:rtl w:val="0"/>
+                <w:lang w:val="pt-BR"/>
+              </w:rPr>
+              <w:t>Liliane Costa</w:t>
+            </w:r>
+          </w:p>
+        </w:tc>
+        <w:tc>
+          <w:tcPr>
+            <w:shd w:val="clear" w:color="auto" w:fill="auto"/>
+            <w:tcMar>
+              <w:top w:w="100" w:type="dxa"/>
+              <w:left w:w="100" w:type="dxa"/>
+              <w:bottom w:w="100" w:type="dxa"/>
+              <w:right w:w="100" w:type="dxa"/>
+            </w:tcMar>
+            <w:vAlign w:val="top"/>
+          </w:tcPr>
+          <w:p>
+            <w:pPr>
+              <w:keepNext w:val="0"/>
+              <w:keepLines w:val="0"/>
+              <w:widowControl w:val="0"/>
+              <w:pBdr>
+                <w:top w:val="none" w:color="auto" w:sz="0" w:space="0"/>
+                <w:left w:val="none" w:color="auto" w:sz="0" w:space="0"/>
+                <w:bottom w:val="none" w:color="auto" w:sz="0" w:space="0"/>
+                <w:right w:val="none" w:color="auto" w:sz="0" w:space="0"/>
+                <w:between w:val="none" w:color="auto" w:sz="0" w:space="0"/>
+              </w:pBdr>
+              <w:shd w:val="clear" w:fill="auto"/>
+              <w:spacing w:before="0" w:after="0" w:line="240" w:lineRule="auto"/>
+              <w:ind w:left="0" w:right="0" w:firstLine="0"/>
+              <w:jc w:val="center"/>
+              <w:rPr>
+                <w:rFonts w:hint="default" w:ascii="Arial" w:hAnsi="Arial" w:cs="Arial"/>
+                <w:rtl w:val="0"/>
+                <w:lang w:val="pt-BR"/>
+              </w:rPr>
+            </w:pPr>
+            <w:r>
+              <w:rPr>
+                <w:rFonts w:hint="default" w:cs="Arial"/>
+                <w:rtl w:val="0"/>
+                <w:lang w:val="pt-BR"/>
+              </w:rPr>
+              <w:t>Atualização</w:t>
             </w:r>
             <w:bookmarkStart w:id="0" w:name="_GoBack"/>
             <w:bookmarkEnd w:id="0"/>
@@ -3865,234 +3694,57 @@
 <file path=word/numbering.xml><?xml version="1.0" encoding="utf-8"?>
 <w:numbering xmlns:wpc="http://schemas.microsoft.com/office/word/2010/wordprocessingCanvas" xmlns:mc="http://schemas.openxmlformats.org/markup-compatibility/2006" xmlns:o="urn:schemas-microsoft-com:office:office" xmlns:r="http://schemas.openxmlformats.org/officeDocument/2006/relationships" xmlns:m="http://schemas.openxmlformats.org/officeDocument/2006/math" xmlns:v="urn:schemas-microsoft-com:vml" xmlns:wp14="http://schemas.microsoft.com/office/word/2010/wordprocessingDrawing" xmlns:wp="http://schemas.openxmlformats.org/drawingml/2006/wordprocessingDrawing" xmlns:w10="urn:schemas-microsoft-com:office:word" xmlns:w="http://schemas.openxmlformats.org/wordprocessingml/2006/main" xmlns:w14="http://schemas.microsoft.com/office/word/2010/wordml" xmlns:wpg="http://schemas.microsoft.com/office/word/2010/wordprocessingGroup" xmlns:wpi="http://schemas.microsoft.com/office/word/2010/wordprocessingInk" xmlns:wne="http://schemas.microsoft.com/office/word/2006/wordml" xmlns:wps="http://schemas.microsoft.com/office/word/2010/wordprocessingShape" xmlns:wpsCustomData="http://www.wps.cn/officeDocument/2013/wpsCustomData" mc:Ignorable="w14 wp14">
   <w:abstractNum w:abstractNumId="0">
-    <w:nsid w:val="BFEF232A"/>
-    <w:multiLevelType w:val="multilevel"/>
-    <w:tmpl w:val="BFEF232A"/>
+    <w:nsid w:val="D31FB96F"/>
+    <w:multiLevelType w:val="singleLevel"/>
+    <w:tmpl w:val="D31FB96F"/>
     <w:lvl w:ilvl="0" w:tentative="0">
       <w:start w:val="1"/>
       <w:numFmt w:val="decimal"/>
+      <w:suff w:val="space"/>
       <w:lvlText w:val="%1."/>
       <w:lvlJc w:val="left"/>
-      <w:pPr>
-        <w:ind w:left="720" w:hanging="360"/>
-      </w:pPr>
       <w:rPr>
-        <w:u w:val="none"/>
-      </w:rPr>
-    </w:lvl>
-    <w:lvl w:ilvl="1" w:tentative="0">
-      <w:start w:val="1"/>
-      <w:numFmt w:val="lowerLetter"/>
-      <w:lvlText w:val="%2."/>
-      <w:lvlJc w:val="left"/>
-      <w:pPr>
-        <w:ind w:left="1440" w:hanging="360"/>
-      </w:pPr>
-      <w:rPr>
-        <w:u w:val="none"/>
-      </w:rPr>
-    </w:lvl>
-    <w:lvl w:ilvl="2" w:tentative="0">
-      <w:start w:val="1"/>
-      <w:numFmt w:val="lowerRoman"/>
-      <w:lvlText w:val="%3."/>
-      <w:lvlJc w:val="right"/>
-      <w:pPr>
-        <w:ind w:left="2160" w:hanging="360"/>
-      </w:pPr>
-      <w:rPr>
-        <w:u w:val="none"/>
-      </w:rPr>
-    </w:lvl>
-    <w:lvl w:ilvl="3" w:tentative="0">
-      <w:start w:val="1"/>
-      <w:numFmt w:val="decimal"/>
-      <w:lvlText w:val="%4."/>
-      <w:lvlJc w:val="left"/>
-      <w:pPr>
-        <w:ind w:left="2880" w:hanging="360"/>
-      </w:pPr>
-      <w:rPr>
-        <w:u w:val="none"/>
-      </w:rPr>
-    </w:lvl>
-    <w:lvl w:ilvl="4" w:tentative="0">
-      <w:start w:val="1"/>
-      <w:numFmt w:val="lowerLetter"/>
-      <w:lvlText w:val="%5."/>
-      <w:lvlJc w:val="left"/>
-      <w:pPr>
-        <w:ind w:left="3600" w:hanging="360"/>
-      </w:pPr>
-      <w:rPr>
-        <w:u w:val="none"/>
-      </w:rPr>
-    </w:lvl>
-    <w:lvl w:ilvl="5" w:tentative="0">
-      <w:start w:val="1"/>
-      <w:numFmt w:val="lowerRoman"/>
-      <w:lvlText w:val="%6."/>
-      <w:lvlJc w:val="right"/>
-      <w:pPr>
-        <w:ind w:left="4320" w:hanging="360"/>
-      </w:pPr>
-      <w:rPr>
-        <w:u w:val="none"/>
-      </w:rPr>
-    </w:lvl>
-    <w:lvl w:ilvl="6" w:tentative="0">
-      <w:start w:val="1"/>
-      <w:numFmt w:val="decimal"/>
-      <w:lvlText w:val="%7."/>
-      <w:lvlJc w:val="left"/>
-      <w:pPr>
-        <w:ind w:left="5040" w:hanging="360"/>
-      </w:pPr>
-      <w:rPr>
-        <w:u w:val="none"/>
-      </w:rPr>
-    </w:lvl>
-    <w:lvl w:ilvl="7" w:tentative="0">
-      <w:start w:val="1"/>
-      <w:numFmt w:val="lowerLetter"/>
-      <w:lvlText w:val="%8."/>
-      <w:lvlJc w:val="left"/>
-      <w:pPr>
-        <w:ind w:left="5760" w:hanging="360"/>
-      </w:pPr>
-      <w:rPr>
-        <w:u w:val="none"/>
-      </w:rPr>
-    </w:lvl>
-    <w:lvl w:ilvl="8" w:tentative="0">
-      <w:start w:val="1"/>
-      <w:numFmt w:val="lowerRoman"/>
-      <w:lvlText w:val="%9."/>
-      <w:lvlJc w:val="right"/>
-      <w:pPr>
-        <w:ind w:left="6480" w:hanging="360"/>
-      </w:pPr>
-      <w:rPr>
-        <w:u w:val="none"/>
+        <w:rFonts w:hint="default"/>
+        <w:b/>
+        <w:bCs/>
       </w:rPr>
     </w:lvl>
   </w:abstractNum>
   <w:abstractNum w:abstractNumId="1">
-    <w:nsid w:val="1EFE04BA"/>
-    <w:multiLevelType w:val="multilevel"/>
-    <w:tmpl w:val="1EFE04BA"/>
+    <w:nsid w:val="F7719171"/>
+    <w:multiLevelType w:val="singleLevel"/>
+    <w:tmpl w:val="F7719171"/>
     <w:lvl w:ilvl="0" w:tentative="0">
       <w:start w:val="1"/>
       <w:numFmt w:val="decimal"/>
+      <w:suff w:val="space"/>
       <w:lvlText w:val="%1."/>
       <w:lvlJc w:val="left"/>
-      <w:pPr>
-        <w:ind w:left="720" w:hanging="360"/>
-      </w:pPr>
       <w:rPr>
-        <w:rFonts w:ascii="Arial" w:hAnsi="Arial" w:eastAsia="Arial" w:cs="Arial"/>
+        <w:rFonts w:hint="default"/>
         <w:b/>
-        <w:u w:val="none"/>
-      </w:rPr>
-    </w:lvl>
-    <w:lvl w:ilvl="1" w:tentative="0">
-      <w:start w:val="1"/>
-      <w:numFmt w:val="lowerLetter"/>
-      <w:lvlText w:val="%2."/>
-      <w:lvlJc w:val="left"/>
-      <w:pPr>
-        <w:ind w:left="1440" w:hanging="360"/>
-      </w:pPr>
-      <w:rPr>
-        <w:u w:val="none"/>
-      </w:rPr>
-    </w:lvl>
-    <w:lvl w:ilvl="2" w:tentative="0">
-      <w:start w:val="1"/>
-      <w:numFmt w:val="lowerRoman"/>
-      <w:lvlText w:val="%3."/>
-      <w:lvlJc w:val="right"/>
-      <w:pPr>
-        <w:ind w:left="2160" w:hanging="360"/>
-      </w:pPr>
-      <w:rPr>
-        <w:u w:val="none"/>
-      </w:rPr>
-    </w:lvl>
-    <w:lvl w:ilvl="3" w:tentative="0">
-      <w:start w:val="1"/>
-      <w:numFmt w:val="decimal"/>
-      <w:lvlText w:val="%4."/>
-      <w:lvlJc w:val="left"/>
-      <w:pPr>
-        <w:ind w:left="2880" w:hanging="360"/>
-      </w:pPr>
-      <w:rPr>
-        <w:u w:val="none"/>
-      </w:rPr>
-    </w:lvl>
-    <w:lvl w:ilvl="4" w:tentative="0">
-      <w:start w:val="1"/>
-      <w:numFmt w:val="lowerLetter"/>
-      <w:lvlText w:val="%5."/>
-      <w:lvlJc w:val="left"/>
-      <w:pPr>
-        <w:ind w:left="3600" w:hanging="360"/>
-      </w:pPr>
-      <w:rPr>
-        <w:u w:val="none"/>
-      </w:rPr>
-    </w:lvl>
-    <w:lvl w:ilvl="5" w:tentative="0">
-      <w:start w:val="1"/>
-      <w:numFmt w:val="lowerRoman"/>
-      <w:lvlText w:val="%6."/>
-      <w:lvlJc w:val="right"/>
-      <w:pPr>
-        <w:ind w:left="4320" w:hanging="360"/>
-      </w:pPr>
-      <w:rPr>
-        <w:u w:val="none"/>
-      </w:rPr>
-    </w:lvl>
-    <w:lvl w:ilvl="6" w:tentative="0">
-      <w:start w:val="1"/>
-      <w:numFmt w:val="decimal"/>
-      <w:lvlText w:val="%7."/>
-      <w:lvlJc w:val="left"/>
-      <w:pPr>
-        <w:ind w:left="5040" w:hanging="360"/>
-      </w:pPr>
-      <w:rPr>
-        <w:u w:val="none"/>
-      </w:rPr>
-    </w:lvl>
-    <w:lvl w:ilvl="7" w:tentative="0">
-      <w:start w:val="1"/>
-      <w:numFmt w:val="lowerLetter"/>
-      <w:lvlText w:val="%8."/>
-      <w:lvlJc w:val="left"/>
-      <w:pPr>
-        <w:ind w:left="5760" w:hanging="360"/>
-      </w:pPr>
-      <w:rPr>
-        <w:u w:val="none"/>
-      </w:rPr>
-    </w:lvl>
-    <w:lvl w:ilvl="8" w:tentative="0">
-      <w:start w:val="1"/>
-      <w:numFmt w:val="lowerRoman"/>
-      <w:lvlText w:val="%9."/>
-      <w:lvlJc w:val="right"/>
-      <w:pPr>
-        <w:ind w:left="6480" w:hanging="360"/>
-      </w:pPr>
-      <w:rPr>
-        <w:u w:val="none"/>
+        <w:bCs/>
       </w:rPr>
     </w:lvl>
   </w:abstractNum>
   <w:abstractNum w:abstractNumId="2">
+    <w:nsid w:val="22239201"/>
+    <w:multiLevelType w:val="singleLevel"/>
+    <w:tmpl w:val="22239201"/>
+    <w:lvl w:ilvl="0" w:tentative="0">
+      <w:start w:val="1"/>
+      <w:numFmt w:val="decimal"/>
+      <w:suff w:val="space"/>
+      <w:lvlText w:val="%1."/>
+      <w:lvlJc w:val="left"/>
+      <w:rPr>
+        <w:rFonts w:hint="default"/>
+        <w:b/>
+        <w:bCs/>
+      </w:rPr>
+    </w:lvl>
+  </w:abstractNum>
+  <w:abstractNum w:abstractNumId="3">
     <w:nsid w:val="773C78CB"/>
     <w:multiLevelType w:val="multilevel"/>
     <w:tmpl w:val="773C78CB"/>
@@ -4205,7 +3857,7 @@
       </w:rPr>
     </w:lvl>
   </w:abstractNum>
-  <w:abstractNum w:abstractNumId="3">
+  <w:abstractNum w:abstractNumId="4">
     <w:nsid w:val="7EAE7895"/>
     <w:multiLevelType w:val="multilevel"/>
     <w:tmpl w:val="7EAE7895"/>
@@ -4218,6 +3870,9 @@
         <w:ind w:left="720" w:hanging="360"/>
       </w:pPr>
       <w:rPr>
+        <w:rFonts w:hint="default"/>
+        <w:b/>
+        <w:bCs/>
         <w:u w:val="none"/>
       </w:rPr>
     </w:lvl>
@@ -4319,16 +3974,19 @@
     </w:lvl>
   </w:abstractNum>
   <w:num w:numId="1">
-    <w:abstractNumId w:val="2"/>
+    <w:abstractNumId w:val="0"/>
   </w:num>
   <w:num w:numId="2">
     <w:abstractNumId w:val="3"/>
   </w:num>
   <w:num w:numId="3">
-    <w:abstractNumId w:val="0"/>
+    <w:abstractNumId w:val="4"/>
   </w:num>
   <w:num w:numId="4">
     <w:abstractNumId w:val="1"/>
+  </w:num>
+  <w:num w:numId="5">
+    <w:abstractNumId w:val="2"/>
   </w:num>
 </w:numbering>
 </file>
@@ -4341,6 +3999,7 @@
         <w:rFonts w:ascii="Arial" w:hAnsi="Arial" w:eastAsia="Arial" w:cs="Arial"/>
       </w:rPr>
     </w:rPrDefault>
+    <w:pPrDefault/>
   </w:docDefaults>
   <w:latentStyles w:count="260" w:defQFormat="0" w:defUnhideWhenUsed="1" w:defSemiHidden="1" w:defUIPriority="99" w:defLockedState="0">
     <w:lsdException w:qFormat="1" w:unhideWhenUsed="0" w:uiPriority="0" w:semiHidden="0" w:name="Normal"/>
@@ -4446,7 +4105,7 @@
     <w:lsdException w:unhideWhenUsed="0" w:uiPriority="0" w:semiHidden="0" w:name="HTML Sample"/>
     <w:lsdException w:unhideWhenUsed="0" w:uiPriority="0" w:semiHidden="0" w:name="HTML Typewriter"/>
     <w:lsdException w:unhideWhenUsed="0" w:uiPriority="0" w:semiHidden="0" w:name="HTML Variable"/>
-    <w:lsdException w:unhideWhenUsed="0" w:uiPriority="0" w:name="Normal Table"/>
+    <w:lsdException w:qFormat="1" w:unhideWhenUsed="0" w:uiPriority="0" w:name="Normal Table"/>
     <w:lsdException w:unhideWhenUsed="0" w:uiPriority="0" w:semiHidden="0" w:name="annotation subject"/>
     <w:lsdException w:unhideWhenUsed="0" w:uiPriority="0" w:semiHidden="0" w:name="Table Simple 1"/>
     <w:lsdException w:unhideWhenUsed="0" w:uiPriority="0" w:semiHidden="0" w:name="Table Simple 2"/>
@@ -4493,104 +4152,6 @@
     <w:lsdException w:unhideWhenUsed="0" w:uiPriority="0" w:semiHidden="0" w:name="Balloon Text"/>
     <w:lsdException w:unhideWhenUsed="0" w:uiPriority="0" w:semiHidden="0" w:name="Table Grid"/>
     <w:lsdException w:unhideWhenUsed="0" w:uiPriority="0" w:semiHidden="0" w:name="Table Theme"/>
-    <w:lsdException w:unhideWhenUsed="0" w:uiPriority="60" w:semiHidden="0" w:name="Light Shading"/>
-    <w:lsdException w:unhideWhenUsed="0" w:uiPriority="61" w:semiHidden="0" w:name="Light List"/>
-    <w:lsdException w:unhideWhenUsed="0" w:uiPriority="62" w:semiHidden="0" w:name="Light Grid"/>
-    <w:lsdException w:unhideWhenUsed="0" w:uiPriority="63" w:semiHidden="0" w:name="Medium Shading 1"/>
-    <w:lsdException w:unhideWhenUsed="0" w:uiPriority="64" w:semiHidden="0" w:name="Medium Shading 2"/>
-    <w:lsdException w:unhideWhenUsed="0" w:uiPriority="65" w:semiHidden="0" w:name="Medium List 1"/>
-    <w:lsdException w:unhideWhenUsed="0" w:uiPriority="66" w:semiHidden="0" w:name="Medium List 2"/>
-    <w:lsdException w:unhideWhenUsed="0" w:uiPriority="67" w:semiHidden="0" w:name="Medium Grid 1"/>
-    <w:lsdException w:unhideWhenUsed="0" w:uiPriority="68" w:semiHidden="0" w:name="Medium Grid 2"/>
-    <w:lsdException w:unhideWhenUsed="0" w:uiPriority="69" w:semiHidden="0" w:name="Medium Grid 3"/>
-    <w:lsdException w:unhideWhenUsed="0" w:uiPriority="70" w:semiHidden="0" w:name="Dark List"/>
-    <w:lsdException w:unhideWhenUsed="0" w:uiPriority="71" w:semiHidden="0" w:name="Colorful Shading"/>
-    <w:lsdException w:unhideWhenUsed="0" w:uiPriority="72" w:semiHidden="0" w:name="Colorful List"/>
-    <w:lsdException w:unhideWhenUsed="0" w:uiPriority="73" w:semiHidden="0" w:name="Colorful Grid"/>
-    <w:lsdException w:unhideWhenUsed="0" w:uiPriority="60" w:semiHidden="0" w:name="Light Shading Accent 1"/>
-    <w:lsdException w:unhideWhenUsed="0" w:uiPriority="61" w:semiHidden="0" w:name="Light List Accent 1"/>
-    <w:lsdException w:unhideWhenUsed="0" w:uiPriority="62" w:semiHidden="0" w:name="Light Grid Accent 1"/>
-    <w:lsdException w:unhideWhenUsed="0" w:uiPriority="63" w:semiHidden="0" w:name="Medium Shading 1 Accent 1"/>
-    <w:lsdException w:unhideWhenUsed="0" w:uiPriority="64" w:semiHidden="0" w:name="Medium Shading 2 Accent 1"/>
-    <w:lsdException w:unhideWhenUsed="0" w:uiPriority="65" w:semiHidden="0" w:name="Medium List 1 Accent 1"/>
-    <w:lsdException w:unhideWhenUsed="0" w:uiPriority="66" w:semiHidden="0" w:name="Medium List 2 Accent 1"/>
-    <w:lsdException w:unhideWhenUsed="0" w:uiPriority="67" w:semiHidden="0" w:name="Medium Grid 1 Accent 1"/>
-    <w:lsdException w:unhideWhenUsed="0" w:uiPriority="68" w:semiHidden="0" w:name="Medium Grid 2 Accent 1"/>
-    <w:lsdException w:unhideWhenUsed="0" w:uiPriority="69" w:semiHidden="0" w:name="Medium Grid 3 Accent 1"/>
-    <w:lsdException w:unhideWhenUsed="0" w:uiPriority="70" w:semiHidden="0" w:name="Dark List Accent 1"/>
-    <w:lsdException w:unhideWhenUsed="0" w:uiPriority="71" w:semiHidden="0" w:name="Colorful Shading Accent 1"/>
-    <w:lsdException w:unhideWhenUsed="0" w:uiPriority="72" w:semiHidden="0" w:name="Colorful List Accent 1"/>
-    <w:lsdException w:unhideWhenUsed="0" w:uiPriority="73" w:semiHidden="0" w:name="Colorful Grid Accent 1"/>
-    <w:lsdException w:unhideWhenUsed="0" w:uiPriority="60" w:semiHidden="0" w:name="Light Shading Accent 2"/>
-    <w:lsdException w:unhideWhenUsed="0" w:uiPriority="61" w:semiHidden="0" w:name="Light List Accent 2"/>
-    <w:lsdException w:unhideWhenUsed="0" w:uiPriority="62" w:semiHidden="0" w:name="Light Grid Accent 2"/>
-    <w:lsdException w:unhideWhenUsed="0" w:uiPriority="63" w:semiHidden="0" w:name="Medium Shading 1 Accent 2"/>
-    <w:lsdException w:unhideWhenUsed="0" w:uiPriority="64" w:semiHidden="0" w:name="Medium Shading 2 Accent 2"/>
-    <w:lsdException w:unhideWhenUsed="0" w:uiPriority="65" w:semiHidden="0" w:name="Medium List 1 Accent 2"/>
-    <w:lsdException w:unhideWhenUsed="0" w:uiPriority="66" w:semiHidden="0" w:name="Medium List 2 Accent 2"/>
-    <w:lsdException w:unhideWhenUsed="0" w:uiPriority="67" w:semiHidden="0" w:name="Medium Grid 1 Accent 2"/>
-    <w:lsdException w:unhideWhenUsed="0" w:uiPriority="68" w:semiHidden="0" w:name="Medium Grid 2 Accent 2"/>
-    <w:lsdException w:unhideWhenUsed="0" w:uiPriority="69" w:semiHidden="0" w:name="Medium Grid 3 Accent 2"/>
-    <w:lsdException w:unhideWhenUsed="0" w:uiPriority="70" w:semiHidden="0" w:name="Dark List Accent 2"/>
-    <w:lsdException w:unhideWhenUsed="0" w:uiPriority="71" w:semiHidden="0" w:name="Colorful Shading Accent 2"/>
-    <w:lsdException w:unhideWhenUsed="0" w:uiPriority="72" w:semiHidden="0" w:name="Colorful List Accent 2"/>
-    <w:lsdException w:unhideWhenUsed="0" w:uiPriority="73" w:semiHidden="0" w:name="Colorful Grid Accent 2"/>
-    <w:lsdException w:unhideWhenUsed="0" w:uiPriority="60" w:semiHidden="0" w:name="Light Shading Accent 3"/>
-    <w:lsdException w:unhideWhenUsed="0" w:uiPriority="61" w:semiHidden="0" w:name="Light List Accent 3"/>
-    <w:lsdException w:unhideWhenUsed="0" w:uiPriority="62" w:semiHidden="0" w:name="Light Grid Accent 3"/>
-    <w:lsdException w:unhideWhenUsed="0" w:uiPriority="63" w:semiHidden="0" w:name="Medium Shading 1 Accent 3"/>
-    <w:lsdException w:unhideWhenUsed="0" w:uiPriority="64" w:semiHidden="0" w:name="Medium Shading 2 Accent 3"/>
-    <w:lsdException w:unhideWhenUsed="0" w:uiPriority="65" w:semiHidden="0" w:name="Medium List 1 Accent 3"/>
-    <w:lsdException w:unhideWhenUsed="0" w:uiPriority="66" w:semiHidden="0" w:name="Medium List 2 Accent 3"/>
-    <w:lsdException w:unhideWhenUsed="0" w:uiPriority="67" w:semiHidden="0" w:name="Medium Grid 1 Accent 3"/>
-    <w:lsdException w:unhideWhenUsed="0" w:uiPriority="68" w:semiHidden="0" w:name="Medium Grid 2 Accent 3"/>
-    <w:lsdException w:unhideWhenUsed="0" w:uiPriority="69" w:semiHidden="0" w:name="Medium Grid 3 Accent 3"/>
-    <w:lsdException w:unhideWhenUsed="0" w:uiPriority="70" w:semiHidden="0" w:name="Dark List Accent 3"/>
-    <w:lsdException w:unhideWhenUsed="0" w:uiPriority="71" w:semiHidden="0" w:name="Colorful Shading Accent 3"/>
-    <w:lsdException w:unhideWhenUsed="0" w:uiPriority="72" w:semiHidden="0" w:name="Colorful List Accent 3"/>
-    <w:lsdException w:unhideWhenUsed="0" w:uiPriority="73" w:semiHidden="0" w:name="Colorful Grid Accent 3"/>
-    <w:lsdException w:unhideWhenUsed="0" w:uiPriority="60" w:semiHidden="0" w:name="Light Shading Accent 4"/>
-    <w:lsdException w:unhideWhenUsed="0" w:uiPriority="61" w:semiHidden="0" w:name="Light List Accent 4"/>
-    <w:lsdException w:unhideWhenUsed="0" w:uiPriority="62" w:semiHidden="0" w:name="Light Grid Accent 4"/>
-    <w:lsdException w:unhideWhenUsed="0" w:uiPriority="63" w:semiHidden="0" w:name="Medium Shading 1 Accent 4"/>
-    <w:lsdException w:unhideWhenUsed="0" w:uiPriority="64" w:semiHidden="0" w:name="Medium Shading 2 Accent 4"/>
-    <w:lsdException w:unhideWhenUsed="0" w:uiPriority="65" w:semiHidden="0" w:name="Medium List 1 Accent 4"/>
-    <w:lsdException w:unhideWhenUsed="0" w:uiPriority="66" w:semiHidden="0" w:name="Medium List 2 Accent 4"/>
-    <w:lsdException w:unhideWhenUsed="0" w:uiPriority="67" w:semiHidden="0" w:name="Medium Grid 1 Accent 4"/>
-    <w:lsdException w:unhideWhenUsed="0" w:uiPriority="68" w:semiHidden="0" w:name="Medium Grid 2 Accent 4"/>
-    <w:lsdException w:unhideWhenUsed="0" w:uiPriority="69" w:semiHidden="0" w:name="Medium Grid 3 Accent 4"/>
-    <w:lsdException w:unhideWhenUsed="0" w:uiPriority="70" w:semiHidden="0" w:name="Dark List Accent 4"/>
-    <w:lsdException w:unhideWhenUsed="0" w:uiPriority="71" w:semiHidden="0" w:name="Colorful Shading Accent 4"/>
-    <w:lsdException w:unhideWhenUsed="0" w:uiPriority="72" w:semiHidden="0" w:name="Colorful List Accent 4"/>
-    <w:lsdException w:unhideWhenUsed="0" w:uiPriority="73" w:semiHidden="0" w:name="Colorful Grid Accent 4"/>
-    <w:lsdException w:unhideWhenUsed="0" w:uiPriority="60" w:semiHidden="0" w:name="Light Shading Accent 5"/>
-    <w:lsdException w:unhideWhenUsed="0" w:uiPriority="61" w:semiHidden="0" w:name="Light List Accent 5"/>
-    <w:lsdException w:unhideWhenUsed="0" w:uiPriority="62" w:semiHidden="0" w:name="Light Grid Accent 5"/>
-    <w:lsdException w:unhideWhenUsed="0" w:uiPriority="63" w:semiHidden="0" w:name="Medium Shading 1 Accent 5"/>
-    <w:lsdException w:unhideWhenUsed="0" w:uiPriority="64" w:semiHidden="0" w:name="Medium Shading 2 Accent 5"/>
-    <w:lsdException w:unhideWhenUsed="0" w:uiPriority="65" w:semiHidden="0" w:name="Medium List 1 Accent 5"/>
-    <w:lsdException w:unhideWhenUsed="0" w:uiPriority="66" w:semiHidden="0" w:name="Medium List 2 Accent 5"/>
-    <w:lsdException w:unhideWhenUsed="0" w:uiPriority="67" w:semiHidden="0" w:name="Medium Grid 1 Accent 5"/>
-    <w:lsdException w:unhideWhenUsed="0" w:uiPriority="68" w:semiHidden="0" w:name="Medium Grid 2 Accent 5"/>
-    <w:lsdException w:unhideWhenUsed="0" w:uiPriority="69" w:semiHidden="0" w:name="Medium Grid 3 Accent 5"/>
-    <w:lsdException w:unhideWhenUsed="0" w:uiPriority="70" w:semiHidden="0" w:name="Dark List Accent 5"/>
-    <w:lsdException w:unhideWhenUsed="0" w:uiPriority="71" w:semiHidden="0" w:name="Colorful Shading Accent 5"/>
-    <w:lsdException w:unhideWhenUsed="0" w:uiPriority="72" w:semiHidden="0" w:name="Colorful List Accent 5"/>
-    <w:lsdException w:unhideWhenUsed="0" w:uiPriority="73" w:semiHidden="0" w:name="Colorful Grid Accent 5"/>
-    <w:lsdException w:unhideWhenUsed="0" w:uiPriority="60" w:semiHidden="0" w:name="Light Shading Accent 6"/>
-    <w:lsdException w:unhideWhenUsed="0" w:uiPriority="61" w:semiHidden="0" w:name="Light List Accent 6"/>
-    <w:lsdException w:unhideWhenUsed="0" w:uiPriority="62" w:semiHidden="0" w:name="Light Grid Accent 6"/>
-    <w:lsdException w:unhideWhenUsed="0" w:uiPriority="63" w:semiHidden="0" w:name="Medium Shading 1 Accent 6"/>
-    <w:lsdException w:unhideWhenUsed="0" w:uiPriority="64" w:semiHidden="0" w:name="Medium Shading 2 Accent 6"/>
-    <w:lsdException w:unhideWhenUsed="0" w:uiPriority="65" w:semiHidden="0" w:name="Medium List 1 Accent 6"/>
-    <w:lsdException w:unhideWhenUsed="0" w:uiPriority="66" w:semiHidden="0" w:name="Medium List 2 Accent 6"/>
-    <w:lsdException w:unhideWhenUsed="0" w:uiPriority="67" w:semiHidden="0" w:name="Medium Grid 1 Accent 6"/>
-    <w:lsdException w:unhideWhenUsed="0" w:uiPriority="68" w:semiHidden="0" w:name="Medium Grid 2 Accent 6"/>
-    <w:lsdException w:unhideWhenUsed="0" w:uiPriority="69" w:semiHidden="0" w:name="Medium Grid 3 Accent 6"/>
-    <w:lsdException w:unhideWhenUsed="0" w:uiPriority="70" w:semiHidden="0" w:name="Dark List Accent 6"/>
-    <w:lsdException w:unhideWhenUsed="0" w:uiPriority="71" w:semiHidden="0" w:name="Colorful Shading Accent 6"/>
-    <w:lsdException w:unhideWhenUsed="0" w:uiPriority="72" w:semiHidden="0" w:name="Colorful List Accent 6"/>
-    <w:lsdException w:unhideWhenUsed="0" w:uiPriority="73" w:semiHidden="0" w:name="Colorful Grid Accent 6"/>
   </w:latentStyles>
   <w:style w:type="paragraph" w:default="1" w:styleId="1">
     <w:name w:val="Normal"/>
@@ -4715,6 +4276,7 @@
   <w:style w:type="table" w:default="1" w:styleId="9">
     <w:name w:val="Normal Table"/>
     <w:semiHidden/>
+    <w:qFormat/>
     <w:uiPriority w:val="0"/>
     <w:tblPr>
       <w:tblCellMar>
@@ -4726,6 +4288,22 @@
     </w:tblPr>
   </w:style>
   <w:style w:type="paragraph" w:styleId="10">
+    <w:name w:val="Title"/>
+    <w:basedOn w:val="1"/>
+    <w:next w:val="1"/>
+    <w:qFormat/>
+    <w:uiPriority w:val="0"/>
+    <w:pPr>
+      <w:keepNext/>
+      <w:keepLines/>
+      <w:spacing w:before="0" w:after="60"/>
+    </w:pPr>
+    <w:rPr>
+      <w:sz w:val="52"/>
+      <w:szCs w:val="52"/>
+    </w:rPr>
+  </w:style>
+  <w:style w:type="paragraph" w:styleId="11">
     <w:name w:val="Subtitle"/>
     <w:basedOn w:val="1"/>
     <w:next w:val="1"/>
@@ -4741,22 +4319,6 @@
       <w:color w:val="666666"/>
       <w:sz w:val="30"/>
       <w:szCs w:val="30"/>
-    </w:rPr>
-  </w:style>
-  <w:style w:type="paragraph" w:styleId="11">
-    <w:name w:val="Title"/>
-    <w:basedOn w:val="1"/>
-    <w:next w:val="1"/>
-    <w:qFormat/>
-    <w:uiPriority w:val="0"/>
-    <w:pPr>
-      <w:keepNext/>
-      <w:keepLines/>
-      <w:spacing w:before="0" w:after="60"/>
-    </w:pPr>
-    <w:rPr>
-      <w:sz w:val="52"/>
-      <w:szCs w:val="52"/>
     </w:rPr>
   </w:style>
   <w:style w:type="table" w:customStyle="1" w:styleId="12">
@@ -5082,7 +4644,7 @@
         <a:solidFill>
           <a:schemeClr val="phClr"/>
         </a:solidFill>
-        <a:gradFill rotWithShape="true">
+        <a:gradFill rotWithShape="1">
           <a:gsLst>
             <a:gs pos="0">
               <a:schemeClr val="phClr">
@@ -5103,9 +4665,9 @@
               </a:schemeClr>
             </a:gs>
           </a:gsLst>
-          <a:lin ang="16200000" scaled="true"/>
+          <a:lin ang="16200000" scaled="1"/>
         </a:gradFill>
-        <a:gradFill rotWithShape="true">
+        <a:gradFill rotWithShape="1">
           <a:gsLst>
             <a:gs pos="0">
               <a:schemeClr val="phClr">
@@ -5122,7 +4684,7 @@
               </a:schemeClr>
             </a:gs>
           </a:gsLst>
-          <a:lin ang="16200000" scaled="false"/>
+          <a:lin ang="16200000" scaled="0"/>
         </a:gradFill>
       </a:fillStyleLst>
       <a:lnStyleLst>
@@ -5192,7 +4754,7 @@
         <a:solidFill>
           <a:schemeClr val="phClr"/>
         </a:solidFill>
-        <a:gradFill rotWithShape="true">
+        <a:gradFill rotWithShape="1">
           <a:gsLst>
             <a:gs pos="0">
               <a:schemeClr val="phClr">
@@ -5218,7 +4780,7 @@
             <a:fillToRect l="50000" t="-80000" r="50000" b="180000"/>
           </a:path>
         </a:gradFill>
-        <a:gradFill rotWithShape="true">
+        <a:gradFill rotWithShape="1">
           <a:gsLst>
             <a:gs pos="0">
               <a:schemeClr val="phClr">

</xml_diff>